<commit_message>
Updates to add a third channel to quantify intensity
Also removed option for threshold method of segmentation
Also added 2 fields to allow for FoCo parameters previously hard coded
Updated the Instruction Manual
</commit_message>
<xml_diff>
--- a/Foci Counting Instructions.docx
+++ b/Foci Counting Instructions.docx
@@ -77,7 +77,14 @@
           <w:i/>
           <w:iCs/>
         </w:rPr>
-        <w:t xml:space="preserve"> is channel 0</w:t>
+        <w:t xml:space="preserve"> is channel </w:t>
+      </w:r>
+      <w:r>
+        <w:rPr>
+          <w:i/>
+          <w:iCs/>
+        </w:rPr>
+        <w:t>1</w:t>
       </w:r>
       <w:r>
         <w:t>)</w:t>
@@ -104,35 +111,25 @@
       </w:r>
       <w:proofErr w:type="spellEnd"/>
       <w:r>
-        <w:t xml:space="preserve"> should be chosen by default unless it does not work well, generally the </w:t>
-      </w:r>
-      <w:r>
-        <w:rPr>
-          <w:i/>
-          <w:iCs/>
-        </w:rPr>
-        <w:t>Threshold</w:t>
-      </w:r>
-      <w:r>
-        <w:t xml:space="preserve"> method will </w:t>
-      </w:r>
-      <w:r>
-        <w:t>give</w:t>
-      </w:r>
-      <w:r>
-        <w:t xml:space="preserve"> worse results unless the </w:t>
-      </w:r>
-      <w:r>
-        <w:t>nuclei in the images</w:t>
-      </w:r>
-      <w:r>
-        <w:t xml:space="preserve"> are too different from </w:t>
-      </w:r>
-      <w:r>
-        <w:t>those</w:t>
-      </w:r>
-      <w:r>
-        <w:t xml:space="preserve"> used to train the </w:t>
+        <w:t xml:space="preserve"> </w:t>
+      </w:r>
+    </w:p>
+    <w:p/>
+    <w:p>
+      <w:r>
+        <w:rPr>
+          <w:u w:val="single"/>
+        </w:rPr>
+        <w:t>Rescale Factor</w:t>
+      </w:r>
+      <w:r>
+        <w:t>: The image</w:t>
+      </w:r>
+      <w:r>
+        <w:t>s</w:t>
+      </w:r>
+      <w:r>
+        <w:t xml:space="preserve"> will be rescaled by this factor before running through </w:t>
       </w:r>
       <w:proofErr w:type="spellStart"/>
       <w:r>
@@ -144,54 +141,24 @@
       </w:r>
       <w:proofErr w:type="spellEnd"/>
       <w:r>
-        <w:t xml:space="preserve"> model</w:t>
-      </w:r>
-    </w:p>
-    <w:p/>
-    <w:p>
-      <w:r>
-        <w:rPr>
-          <w:u w:val="single"/>
-        </w:rPr>
-        <w:t>Rescale Factor</w:t>
-      </w:r>
-      <w:r>
-        <w:t>: The image</w:t>
+        <w:t xml:space="preserve">.  If </w:t>
+      </w:r>
+      <w:proofErr w:type="spellStart"/>
+      <w:r>
+        <w:rPr>
+          <w:i/>
+          <w:iCs/>
+        </w:rPr>
+        <w:t>StarDist</w:t>
+      </w:r>
+      <w:proofErr w:type="spellEnd"/>
+      <w:r>
+        <w:t xml:space="preserve"> does not correctly segment large nuclei, change this to rescale image</w:t>
       </w:r>
       <w:r>
         <w:t>s</w:t>
       </w:r>
       <w:r>
-        <w:t xml:space="preserve"> will be rescaled by this factor before running through </w:t>
-      </w:r>
-      <w:proofErr w:type="spellStart"/>
-      <w:r>
-        <w:rPr>
-          <w:i/>
-          <w:iCs/>
-        </w:rPr>
-        <w:t>StarDist</w:t>
-      </w:r>
-      <w:proofErr w:type="spellEnd"/>
-      <w:r>
-        <w:t xml:space="preserve">.  If </w:t>
-      </w:r>
-      <w:proofErr w:type="spellStart"/>
-      <w:r>
-        <w:rPr>
-          <w:i/>
-          <w:iCs/>
-        </w:rPr>
-        <w:t>StarDist</w:t>
-      </w:r>
-      <w:proofErr w:type="spellEnd"/>
-      <w:r>
-        <w:t xml:space="preserve"> does not correctly segment large nuclei, change this to rescale image</w:t>
-      </w:r>
-      <w:r>
-        <w:t>s</w:t>
-      </w:r>
-      <w:r>
         <w:t xml:space="preserve"> down further. (Lower the value</w:t>
       </w:r>
       <w:r>
@@ -210,111 +177,109 @@
         <w:t>, as rescaling too low unnecessarily will also result in suboptimal performance.</w:t>
       </w:r>
     </w:p>
-    <w:p/>
-    <w:p>
-      <w:r>
-        <w:t xml:space="preserve">These parameters are only used if </w:t>
-      </w:r>
-      <w:r>
-        <w:rPr>
-          <w:i/>
-          <w:iCs/>
-        </w:rPr>
-        <w:t>Threshold</w:t>
-      </w:r>
-      <w:r>
-        <w:t xml:space="preserve"> method for segmentation is chosen:</w:t>
-      </w:r>
-    </w:p>
-    <w:p>
-      <w:pPr>
-        <w:pStyle w:val="ListParagraph"/>
-        <w:numPr>
-          <w:ilvl w:val="0"/>
-          <w:numId w:val="2"/>
-        </w:numPr>
-      </w:pPr>
-      <w:r>
-        <w:rPr>
-          <w:u w:val="single"/>
-        </w:rPr>
-        <w:t>CE px saturation</w:t>
-      </w:r>
-      <w:r>
-        <w:t xml:space="preserve">: </w:t>
-      </w:r>
-      <w:r>
-        <w:t>percentage of pixels to saturate (top and bottom) when enhancing contrast</w:t>
-      </w:r>
-    </w:p>
-    <w:p>
-      <w:pPr>
-        <w:pStyle w:val="ListParagraph"/>
-        <w:numPr>
-          <w:ilvl w:val="0"/>
-          <w:numId w:val="2"/>
-        </w:numPr>
-      </w:pPr>
-      <w:r>
-        <w:rPr>
-          <w:u w:val="single"/>
-        </w:rPr>
-        <w:t>Smoothing radius</w:t>
-      </w:r>
-      <w:r>
-        <w:t>: radius of structuring element for median filter (signal smoothing)</w:t>
-      </w:r>
-    </w:p>
-    <w:p>
-      <w:pPr>
-        <w:pStyle w:val="ListParagraph"/>
-        <w:numPr>
-          <w:ilvl w:val="0"/>
-          <w:numId w:val="2"/>
-        </w:numPr>
-      </w:pPr>
-      <w:r>
-        <w:rPr>
-          <w:u w:val="single"/>
-        </w:rPr>
-        <w:t>Closing radius</w:t>
-      </w:r>
-      <w:r>
-        <w:t>: radius of greyscale closing to fill erroneous segmentation holes/gaps (larger radius will result in more filling)</w:t>
-      </w:r>
-    </w:p>
-    <w:p>
-      <w:pPr>
-        <w:pStyle w:val="ListParagraph"/>
-        <w:numPr>
-          <w:ilvl w:val="0"/>
-          <w:numId w:val="2"/>
-        </w:numPr>
-      </w:pPr>
-      <w:r>
-        <w:rPr>
-          <w:u w:val="single"/>
-        </w:rPr>
-        <w:t>WS seed distance</w:t>
-      </w:r>
-      <w:r>
-        <w:t>: min distance in watershed seeds when separating touching nuclei by watershed method (larger distance will result in less over-segmentation but may also result in more touching nuclei being segmented as one)</w:t>
-      </w:r>
-    </w:p>
     <w:p>
       <w:r>
         <w:tab/>
       </w:r>
     </w:p>
     <w:p>
-      <w:r>
-        <w:t xml:space="preserve">The nucleus area/solidity cutoffs </w:t>
-      </w:r>
-      <w:r>
-        <w:t xml:space="preserve">can also </w:t>
-      </w:r>
-      <w:r>
-        <w:t xml:space="preserve">be </w:t>
+      <w:pPr>
+        <w:rPr>
+          <w:i/>
+          <w:iCs/>
+        </w:rPr>
+      </w:pPr>
+      <w:r>
+        <w:rPr>
+          <w:i/>
+          <w:iCs/>
+        </w:rPr>
+        <w:t>Filtering nuclei (in case of incorrect segmentation):</w:t>
+      </w:r>
+    </w:p>
+    <w:p>
+      <w:pPr>
+        <w:rPr>
+          <w:u w:val="single"/>
+        </w:rPr>
+      </w:pPr>
+      <w:r>
+        <w:rPr>
+          <w:u w:val="single"/>
+        </w:rPr>
+        <w:t>Nuclei min area</w:t>
+      </w:r>
+      <w:r>
+        <w:rPr>
+          <w:u w:val="single"/>
+        </w:rPr>
+        <w:t xml:space="preserve"> (px)</w:t>
+      </w:r>
+    </w:p>
+    <w:p>
+      <w:pPr>
+        <w:rPr>
+          <w:u w:val="single"/>
+        </w:rPr>
+      </w:pPr>
+      <w:r>
+        <w:rPr>
+          <w:u w:val="single"/>
+        </w:rPr>
+        <w:t>Nuclei max area</w:t>
+      </w:r>
+      <w:r>
+        <w:rPr>
+          <w:u w:val="single"/>
+        </w:rPr>
+        <w:t xml:space="preserve"> (px)</w:t>
+      </w:r>
+    </w:p>
+    <w:p>
+      <w:r>
+        <w:rPr>
+          <w:u w:val="single"/>
+        </w:rPr>
+        <w:t>Nucleus min solidity</w:t>
+      </w:r>
+      <w:r>
+        <w:rPr>
+          <w:u w:val="single"/>
+        </w:rPr>
+        <w:t>:</w:t>
+      </w:r>
+      <w:r>
+        <w:t xml:space="preserve"> solidity </w:t>
+      </w:r>
+      <w:r>
+        <w:t xml:space="preserve">defined as the ratio of pixels in the region to pixels of the convex hull image.  It ranges from 0-1 and </w:t>
+      </w:r>
+      <w:r>
+        <w:t xml:space="preserve">is </w:t>
+      </w:r>
+      <w:r>
+        <w:t xml:space="preserve">generally </w:t>
+      </w:r>
+      <w:r>
+        <w:t xml:space="preserve">in 0.90 or </w:t>
+      </w:r>
+      <w:r>
+        <w:t xml:space="preserve">higher for correctly segmented </w:t>
+      </w:r>
+      <w:r>
+        <w:t>nuclei</w:t>
+      </w:r>
+      <w:r>
+        <w:t>.</w:t>
+      </w:r>
+    </w:p>
+    <w:p/>
+    <w:p>
+      <w:r>
+        <w:t xml:space="preserve">The nucleus area/solidity cutoffs can </w:t>
+      </w:r>
+      <w:r>
+        <w:t xml:space="preserve">also be </w:t>
       </w:r>
       <w:r>
         <w:t xml:space="preserve">adjusted </w:t>
@@ -337,7 +302,19 @@
         <w:t>Re-filter data</w:t>
       </w:r>
       <w:r>
-        <w:t xml:space="preserve">. Plots of nucleus area/solidity will be output to help the user choose the correct cutoffs, as needed.  These cutoffs are more important when using the </w:t>
+        <w:t xml:space="preserve">. Plots of nucleus area/solidity will be output to help the user choose the correct cutoffs, as needed.  These cutoffs </w:t>
+      </w:r>
+      <w:r>
+        <w:t>were</w:t>
+      </w:r>
+      <w:r>
+        <w:t xml:space="preserve"> more important when using </w:t>
+      </w:r>
+      <w:r>
+        <w:t>a</w:t>
+      </w:r>
+      <w:r>
+        <w:t xml:space="preserve"> </w:t>
       </w:r>
       <w:r>
         <w:rPr>
@@ -347,81 +324,18 @@
         <w:t>Threshold</w:t>
       </w:r>
       <w:r>
-        <w:t xml:space="preserve"> method for segmentation.</w:t>
-      </w:r>
-    </w:p>
-    <w:p/>
-    <w:p>
-      <w:pPr>
-        <w:rPr>
-          <w:u w:val="single"/>
-        </w:rPr>
-      </w:pPr>
-      <w:r>
-        <w:rPr>
-          <w:u w:val="single"/>
-        </w:rPr>
-        <w:t>Nuclei min area</w:t>
-      </w:r>
-      <w:r>
-        <w:rPr>
-          <w:u w:val="single"/>
-        </w:rPr>
-        <w:t xml:space="preserve"> (px)</w:t>
-      </w:r>
-    </w:p>
-    <w:p>
-      <w:pPr>
-        <w:rPr>
-          <w:u w:val="single"/>
-        </w:rPr>
-      </w:pPr>
-      <w:r>
-        <w:rPr>
-          <w:u w:val="single"/>
-        </w:rPr>
-        <w:t>Nuclei max area</w:t>
-      </w:r>
-      <w:r>
-        <w:rPr>
-          <w:u w:val="single"/>
-        </w:rPr>
-        <w:t xml:space="preserve"> (px)</w:t>
-      </w:r>
-    </w:p>
-    <w:p>
-      <w:r>
-        <w:rPr>
-          <w:u w:val="single"/>
-        </w:rPr>
-        <w:t>Nucleus min solidity</w:t>
-      </w:r>
-      <w:r>
-        <w:rPr>
-          <w:u w:val="single"/>
-        </w:rPr>
-        <w:t>:</w:t>
-      </w:r>
-      <w:r>
-        <w:t xml:space="preserve"> solidity </w:t>
-      </w:r>
-      <w:r>
-        <w:t xml:space="preserve">defined as the ratio of pixels in the region to pixels of the convex hull image.  It ranges from 0-1 and </w:t>
-      </w:r>
-      <w:r>
-        <w:t xml:space="preserve">is </w:t>
-      </w:r>
-      <w:r>
-        <w:t xml:space="preserve">generally </w:t>
-      </w:r>
-      <w:r>
-        <w:t xml:space="preserve">in 0.90 or </w:t>
-      </w:r>
-      <w:r>
-        <w:t xml:space="preserve">higher for correctly segmented </w:t>
-      </w:r>
-      <w:r>
-        <w:t>nuclei</w:t>
+        <w:t xml:space="preserve"> method for segmentation</w:t>
+      </w:r>
+      <w:r>
+        <w:t xml:space="preserve"> (this has been removed) but these properties can still be checked to filter out bad segmentation by </w:t>
+      </w:r>
+      <w:proofErr w:type="spellStart"/>
+      <w:r>
+        <w:t>StarDist</w:t>
+      </w:r>
+      <w:proofErr w:type="spellEnd"/>
+      <w:r>
+        <w:t xml:space="preserve"> (if needed)</w:t>
       </w:r>
       <w:r>
         <w:t>.</w:t>
@@ -516,7 +430,14 @@
           <w:i/>
           <w:iCs/>
         </w:rPr>
-        <w:t>first channel is channel 0</w:t>
+        <w:t xml:space="preserve">first channel is channel </w:t>
+      </w:r>
+      <w:r>
+        <w:rPr>
+          <w:i/>
+          <w:iCs/>
+        </w:rPr>
+        <w:t>1</w:t>
       </w:r>
       <w:r>
         <w:t>)</w:t>
@@ -528,7 +449,6 @@
         <w:rPr>
           <w:u w:val="single"/>
         </w:rPr>
-        <w:lastRenderedPageBreak/>
         <w:t>Foci Threshold Method</w:t>
       </w:r>
       <w:r>
@@ -561,6 +481,105 @@
     </w:p>
     <w:p/>
     <w:p>
+      <w:proofErr w:type="spellStart"/>
+      <w:r>
+        <w:rPr>
+          <w:u w:val="single"/>
+        </w:rPr>
+        <w:t>AdpM</w:t>
+      </w:r>
+      <w:proofErr w:type="spellEnd"/>
+      <w:r>
+        <w:rPr>
+          <w:u w:val="single"/>
+        </w:rPr>
+        <w:t xml:space="preserve"> filter </w:t>
+      </w:r>
+      <w:r>
+        <w:rPr>
+          <w:u w:val="single"/>
+        </w:rPr>
+        <w:t>size</w:t>
+      </w:r>
+      <w:r>
+        <w:rPr>
+          <w:u w:val="single"/>
+        </w:rPr>
+        <w:t xml:space="preserve"> (</w:t>
+      </w:r>
+      <w:proofErr w:type="spellStart"/>
+      <w:r>
+        <w:rPr>
+          <w:u w:val="single"/>
+        </w:rPr>
+        <w:t>FoCo</w:t>
+      </w:r>
+      <w:proofErr w:type="spellEnd"/>
+      <w:r>
+        <w:rPr>
+          <w:u w:val="single"/>
+        </w:rPr>
+        <w:t>):</w:t>
+      </w:r>
+      <w:r>
+        <w:t xml:space="preserve"> (Adaptive median filter </w:t>
+      </w:r>
+      <w:r>
+        <w:t>size</w:t>
+      </w:r>
+      <w:r>
+        <w:t xml:space="preserve">) an adaptive median filter with a </w:t>
+      </w:r>
+      <w:r>
+        <w:t>rectangle of s x s (s = size of filter)</w:t>
+      </w:r>
+      <w:r>
+        <w:t xml:space="preserve"> is applied to the foci image as </w:t>
+      </w:r>
+      <w:r>
+        <w:t>a</w:t>
+      </w:r>
+      <w:r>
+        <w:t xml:space="preserve"> first step.  Larger values of </w:t>
+      </w:r>
+      <w:r>
+        <w:t>s</w:t>
+      </w:r>
+      <w:r>
+        <w:t xml:space="preserve"> will result in more smoothing of the image.</w:t>
+      </w:r>
+    </w:p>
+    <w:p/>
+    <w:p>
+      <w:r>
+        <w:rPr>
+          <w:u w:val="single"/>
+        </w:rPr>
+        <w:t>Opening radius (</w:t>
+      </w:r>
+      <w:proofErr w:type="spellStart"/>
+      <w:r>
+        <w:rPr>
+          <w:u w:val="single"/>
+        </w:rPr>
+        <w:t>FoCo</w:t>
+      </w:r>
+      <w:proofErr w:type="spellEnd"/>
+      <w:r>
+        <w:rPr>
+          <w:u w:val="single"/>
+        </w:rPr>
+        <w:t>):</w:t>
+      </w:r>
+      <w:r>
+        <w:t xml:space="preserve"> (Morphological opening) a morphological opening with a disk of radius r (r = opening radius) is applied to the image to quantify background.  This type of operation will remove small objects from the foreground of an image.  Set the radius to approximate size of the minimal foci radius in pixels.</w:t>
+      </w:r>
+      <w:r>
+        <w:t xml:space="preserve">  </w:t>
+      </w:r>
+    </w:p>
+    <w:p/>
+    <w:p>
       <w:r>
         <w:rPr>
           <w:u w:val="single"/>
@@ -588,7 +607,13 @@
         <w:t>A</w:t>
       </w:r>
       <w:r>
-        <w:t xml:space="preserve">djust this intensity cutoff when </w:t>
+        <w:t xml:space="preserve">djust this intensity cutoff </w:t>
+      </w:r>
+      <w:r>
+        <w:t xml:space="preserve">higher (lower) </w:t>
+      </w:r>
+      <w:r>
+        <w:t xml:space="preserve">when </w:t>
       </w:r>
       <w:proofErr w:type="spellStart"/>
       <w:r>
@@ -596,7 +621,7 @@
       </w:r>
       <w:proofErr w:type="spellEnd"/>
       <w:r>
-        <w:t xml:space="preserve"> finds too many (or too few) foci.  </w:t>
+        <w:t xml:space="preserve"> finds too many (too few) foci.  </w:t>
       </w:r>
       <w:r>
         <w:t xml:space="preserve">It indicates the factor </w:t>
@@ -647,8 +672,17 @@
       <w:r>
         <w:t xml:space="preserve">.  </w:t>
       </w:r>
-      <w:r>
-        <w:t xml:space="preserve">Plots of nucleus area/solidity will be output to help the user choose the correct cutoffs, as needed.  </w:t>
+    </w:p>
+    <w:p/>
+    <w:p>
+      <w:r>
+        <w:t xml:space="preserve">Plots of nucleus area/solidity </w:t>
+      </w:r>
+      <w:r>
+        <w:t xml:space="preserve">and foci area </w:t>
+      </w:r>
+      <w:r>
+        <w:t xml:space="preserve">will be output to help the user choose the correct cutoffs, as needed.  </w:t>
       </w:r>
     </w:p>
     <w:p/>
@@ -657,25 +691,49 @@
         <w:rPr>
           <w:b/>
           <w:bCs/>
-          <w:u w:val="single"/>
-        </w:rPr>
-      </w:pPr>
-    </w:p>
-    <w:p>
-      <w:pPr>
+        </w:rPr>
+      </w:pPr>
+      <w:r>
         <w:rPr>
           <w:b/>
           <w:bCs/>
-          <w:u w:val="single"/>
-        </w:rPr>
-      </w:pPr>
+        </w:rPr>
+        <w:t>Intensity Channel</w:t>
+      </w:r>
       <w:r>
         <w:rPr>
           <w:b/>
           <w:bCs/>
-          <w:u w:val="single"/>
-        </w:rPr>
-        <w:t>Run Buttons</w:t>
+        </w:rPr>
+        <w:t xml:space="preserve">: </w:t>
+      </w:r>
+      <w:r>
+        <w:t>(when indicating the channel, first channel is channel 1)</w:t>
+      </w:r>
+    </w:p>
+    <w:p>
+      <w:r>
+        <w:t>S</w:t>
+      </w:r>
+      <w:r>
+        <w:t>et this to the channel of the image to quantify CTCF for each nucle</w:t>
+      </w:r>
+      <w:r>
+        <w:t>us</w:t>
+      </w:r>
+      <w:r>
+        <w:t>.  If set to 0, no calculation will be performed.</w:t>
+      </w:r>
+    </w:p>
+    <w:p/>
+    <w:p>
+      <w:r>
+        <w:t>CTCF = corrected total cell fluorescence</w:t>
+      </w:r>
+    </w:p>
+    <w:p>
+      <w:r>
+        <w:t>CTCF = total cell intensity – (background mean intensity x cell area)</w:t>
       </w:r>
     </w:p>
     <w:p>
@@ -683,6 +741,44 @@
         <w:rPr>
           <w:b/>
           <w:bCs/>
+        </w:rPr>
+      </w:pPr>
+      <w:r>
+        <w:t>Background mean intensity is calculated by taking the mean of the region of the image that is not included in any segmented nuclei.</w:t>
+      </w:r>
+    </w:p>
+    <w:p/>
+    <w:p>
+      <w:pPr>
+        <w:rPr>
+          <w:b/>
+          <w:bCs/>
+          <w:u w:val="single"/>
+        </w:rPr>
+      </w:pPr>
+    </w:p>
+    <w:p>
+      <w:pPr>
+        <w:rPr>
+          <w:b/>
+          <w:bCs/>
+          <w:u w:val="single"/>
+        </w:rPr>
+      </w:pPr>
+      <w:r>
+        <w:rPr>
+          <w:b/>
+          <w:bCs/>
+          <w:u w:val="single"/>
+        </w:rPr>
+        <w:t>Run Buttons</w:t>
+      </w:r>
+    </w:p>
+    <w:p>
+      <w:pPr>
+        <w:rPr>
+          <w:b/>
+          <w:bCs/>
           <w:u w:val="single"/>
         </w:rPr>
       </w:pPr>
@@ -745,7 +841,84 @@
           <w:i/>
           <w:iCs/>
         </w:rPr>
-        <w:t>In the file “results.txt” all data is stored so it’s possible to filter the data and then re-run the filter with different cutoffs (no data will be lost).</w:t>
+        <w:t>In the file</w:t>
+      </w:r>
+      <w:r>
+        <w:rPr>
+          <w:i/>
+          <w:iCs/>
+        </w:rPr>
+        <w:t>s</w:t>
+      </w:r>
+      <w:r>
+        <w:rPr>
+          <w:i/>
+          <w:iCs/>
+        </w:rPr>
+        <w:t xml:space="preserve"> “</w:t>
+      </w:r>
+      <w:r>
+        <w:rPr>
+          <w:i/>
+          <w:iCs/>
+        </w:rPr>
+        <w:t>nucleus_data</w:t>
+      </w:r>
+      <w:r>
+        <w:rPr>
+          <w:i/>
+          <w:iCs/>
+        </w:rPr>
+        <w:t xml:space="preserve">.txt” </w:t>
+      </w:r>
+      <w:r>
+        <w:rPr>
+          <w:i/>
+          <w:iCs/>
+        </w:rPr>
+        <w:t xml:space="preserve">and “foci_data.txt” </w:t>
+      </w:r>
+      <w:r>
+        <w:rPr>
+          <w:i/>
+          <w:iCs/>
+        </w:rPr>
+        <w:t xml:space="preserve">all data is stored so it’s possible to filter the data and then re-run the filter with </w:t>
+      </w:r>
+      <w:r>
+        <w:rPr>
+          <w:i/>
+          <w:iCs/>
+        </w:rPr>
+        <w:t>higher/lower</w:t>
+      </w:r>
+      <w:r>
+        <w:rPr>
+          <w:i/>
+          <w:iCs/>
+        </w:rPr>
+        <w:t xml:space="preserve"> cutoffs </w:t>
+      </w:r>
+      <w:r>
+        <w:rPr>
+          <w:i/>
+          <w:iCs/>
+        </w:rPr>
+        <w:t xml:space="preserve">and </w:t>
+      </w:r>
+      <w:r>
+        <w:rPr>
+          <w:i/>
+          <w:iCs/>
+        </w:rPr>
+        <w:t>no data will be lost</w:t>
+      </w:r>
+      <w:r>
+        <w:rPr>
+          <w:i/>
+          <w:iCs/>
+        </w:rPr>
+        <w:t>.</w:t>
       </w:r>
     </w:p>
     <w:p>
@@ -891,41 +1064,9 @@
           <w:numId w:val="1"/>
         </w:numPr>
       </w:pPr>
-      <w:proofErr w:type="spellStart"/>
-      <w:r>
-        <w:t>f</w:t>
-      </w:r>
-      <w:r>
-        <w:t>oci_count</w:t>
-      </w:r>
-      <w:proofErr w:type="spellEnd"/>
-    </w:p>
-    <w:p/>
-    <w:p>
-      <w:r>
-        <w:rPr>
-          <w:i/>
-          <w:iCs/>
-        </w:rPr>
-        <w:t>foci_data.txt</w:t>
-      </w:r>
-      <w:r>
-        <w:rPr>
-          <w:i/>
-          <w:iCs/>
-        </w:rPr>
-        <w:t xml:space="preserve">: </w:t>
-      </w:r>
-      <w:r>
-        <w:t xml:space="preserve">a tab-delimited text file listing the following fields for each detected </w:t>
-      </w:r>
-      <w:proofErr w:type="gramStart"/>
-      <w:r>
-        <w:t>foci</w:t>
-      </w:r>
-      <w:proofErr w:type="gramEnd"/>
-      <w:r>
-        <w:t xml:space="preserve"> (not filtered):</w:t>
+      <w:r>
+        <w:lastRenderedPageBreak/>
+        <w:t>CTCF Intensity channel</w:t>
       </w:r>
     </w:p>
     <w:p>
@@ -936,8 +1077,41 @@
           <w:numId w:val="1"/>
         </w:numPr>
       </w:pPr>
-      <w:r>
-        <w:t>file</w:t>
+      <w:proofErr w:type="spellStart"/>
+      <w:r>
+        <w:t>f</w:t>
+      </w:r>
+      <w:r>
+        <w:t>oci_count</w:t>
+      </w:r>
+      <w:proofErr w:type="spellEnd"/>
+    </w:p>
+    <w:p/>
+    <w:p>
+      <w:r>
+        <w:rPr>
+          <w:i/>
+          <w:iCs/>
+        </w:rPr>
+        <w:t>foci_data.txt</w:t>
+      </w:r>
+      <w:r>
+        <w:rPr>
+          <w:i/>
+          <w:iCs/>
+        </w:rPr>
+        <w:t xml:space="preserve">: </w:t>
+      </w:r>
+      <w:r>
+        <w:t xml:space="preserve">a tab-delimited text file listing the following fields for each detected </w:t>
+      </w:r>
+      <w:proofErr w:type="gramStart"/>
+      <w:r>
+        <w:t>foci</w:t>
+      </w:r>
+      <w:proofErr w:type="gramEnd"/>
+      <w:r>
+        <w:t xml:space="preserve"> (not filtered):</w:t>
       </w:r>
     </w:p>
     <w:p>
@@ -948,11 +1122,9 @@
           <w:numId w:val="1"/>
         </w:numPr>
       </w:pPr>
-      <w:proofErr w:type="spellStart"/>
-      <w:r>
-        <w:t>fov</w:t>
-      </w:r>
-      <w:proofErr w:type="spellEnd"/>
+      <w:r>
+        <w:t>file</w:t>
+      </w:r>
     </w:p>
     <w:p>
       <w:pPr>
@@ -964,7 +1136,7 @@
       </w:pPr>
       <w:proofErr w:type="spellStart"/>
       <w:r>
-        <w:t>nucleus_label</w:t>
+        <w:t>fov</w:t>
       </w:r>
       <w:proofErr w:type="spellEnd"/>
     </w:p>
@@ -978,19 +1150,9 @@
       </w:pPr>
       <w:proofErr w:type="spellStart"/>
       <w:r>
-        <w:t>foci_count</w:t>
+        <w:t>nucleus_label</w:t>
       </w:r>
       <w:proofErr w:type="spellEnd"/>
-      <w:r>
-        <w:t xml:space="preserve"> </w:t>
-      </w:r>
-      <w:r>
-        <w:rPr>
-          <w:i/>
-          <w:iCs/>
-        </w:rPr>
-        <w:t>(total foci count in the nucleus)</w:t>
-      </w:r>
     </w:p>
     <w:p>
       <w:pPr>
@@ -1002,7 +1164,30 @@
       </w:pPr>
       <w:proofErr w:type="spellStart"/>
       <w:r>
-        <w:lastRenderedPageBreak/>
+        <w:t>foci_count</w:t>
+      </w:r>
+      <w:proofErr w:type="spellEnd"/>
+      <w:r>
+        <w:t xml:space="preserve"> </w:t>
+      </w:r>
+      <w:r>
+        <w:rPr>
+          <w:i/>
+          <w:iCs/>
+        </w:rPr>
+        <w:t>(total foci count in the nucleus)</w:t>
+      </w:r>
+    </w:p>
+    <w:p>
+      <w:pPr>
+        <w:pStyle w:val="ListParagraph"/>
+        <w:numPr>
+          <w:ilvl w:val="0"/>
+          <w:numId w:val="1"/>
+        </w:numPr>
+      </w:pPr>
+      <w:proofErr w:type="spellStart"/>
+      <w:r>
         <w:t>foci_area</w:t>
       </w:r>
       <w:proofErr w:type="spellEnd"/>
@@ -1886,6 +2071,18 @@
       <w:szCs w:val="20"/>
     </w:rPr>
   </w:style>
+  <w:style w:type="character" w:styleId="FollowedHyperlink">
+    <w:name w:val="FollowedHyperlink"/>
+    <w:basedOn w:val="DefaultParagraphFont"/>
+    <w:uiPriority w:val="99"/>
+    <w:semiHidden/>
+    <w:unhideWhenUsed/>
+    <w:rsid w:val="004D3407"/>
+    <w:rPr>
+      <w:color w:val="954F72" w:themeColor="followedHyperlink"/>
+      <w:u w:val="single"/>
+    </w:rPr>
+  </w:style>
 </w:styles>
 </file>
 

</xml_diff>

<commit_message>
Update Foci Counting Instructions.docx
</commit_message>
<xml_diff>
--- a/Foci Counting Instructions.docx
+++ b/Foci Counting Instructions.docx
@@ -543,20 +543,66 @@
       </w:r>
     </w:p>
     <w:p>
-      <w:pPr>
-        <w:rPr>
-          <w:b/>
-          <w:bCs/>
-          <w:u w:val="single"/>
-        </w:rPr>
-      </w:pPr>
-    </w:p>
-    <w:p>
-      <w:pPr>
-        <w:rPr>
-          <w:u w:val="single"/>
-        </w:rPr>
-      </w:pPr>
+      <w:r>
+        <w:t>Nuclear volume is measure</w:t>
+      </w:r>
+      <w:r>
+        <w:t xml:space="preserve">d by obtaining the automatic threshold value (Otsu, yen, </w:t>
+      </w:r>
+      <w:r>
+        <w:t>etc.</w:t>
+      </w:r>
+      <w:r>
+        <w:t xml:space="preserve">) for the DAPI image at a “home” z level </w:t>
+      </w:r>
+      <w:r>
+        <w:t>(approximate cell center)</w:t>
+      </w:r>
+      <w:r>
+        <w:t xml:space="preserve"> and applying this value at each z level.  </w:t>
+      </w:r>
+      <w:r>
+        <w:t>The</w:t>
+      </w:r>
+      <w:r>
+        <w:t xml:space="preserve"> measurement of volume </w:t>
+      </w:r>
+      <w:r>
+        <w:t xml:space="preserve">for each nucleus </w:t>
+      </w:r>
+      <w:r>
+        <w:t>is restricted to the (</w:t>
+      </w:r>
+      <w:proofErr w:type="spellStart"/>
+      <w:r>
+        <w:t>StarDist</w:t>
+      </w:r>
+      <w:proofErr w:type="spellEnd"/>
+      <w:r>
+        <w:t>) segmented nucleus region</w:t>
+      </w:r>
+      <w:r>
+        <w:t xml:space="preserve"> at each z-level.  Each labeled nuclear mask from </w:t>
+      </w:r>
+      <w:proofErr w:type="spellStart"/>
+      <w:r>
+        <w:t>StarDist</w:t>
+      </w:r>
+      <w:proofErr w:type="spellEnd"/>
+      <w:r>
+        <w:t xml:space="preserve"> is dilated by the number of pixels from the user input.  (Set to 0 for no expansion). Additionally, to remove nuclei that may be too high/low off center of the imaging plane, a check is performed such that any nuclei where the area at the lowest/highest z-levels is found to be larger than a provided cutoff will be marked as “invalid” in the output table.  </w:t>
+      </w:r>
+    </w:p>
+    <w:p>
+      <w:pPr>
+        <w:rPr>
+          <w:b/>
+          <w:bCs/>
+          <w:u w:val="single"/>
+        </w:rPr>
+      </w:pPr>
+    </w:p>
+    <w:p>
       <w:r>
         <w:rPr>
           <w:u w:val="single"/>
@@ -569,46 +615,63 @@
         </w:rPr>
         <w:t>Method</w:t>
       </w:r>
-    </w:p>
-    <w:p>
-      <w:pPr>
-        <w:rPr>
-          <w:u w:val="single"/>
-        </w:rPr>
-      </w:pPr>
-    </w:p>
-    <w:p>
-      <w:pPr>
-        <w:rPr>
-          <w:u w:val="single"/>
-        </w:rPr>
-      </w:pPr>
+      <w:r>
+        <w:rPr>
+          <w:u w:val="single"/>
+        </w:rPr>
+        <w:t xml:space="preserve">: </w:t>
+      </w:r>
+      <w:r>
+        <w:t>threshold method for obtaining the threshold at the “home” z level that will be used throughout all z-levels for measuring area.</w:t>
+      </w:r>
+    </w:p>
+    <w:p>
+      <w:pPr>
+        <w:rPr>
+          <w:u w:val="single"/>
+        </w:rPr>
+      </w:pPr>
+    </w:p>
+    <w:p>
       <w:r>
         <w:rPr>
           <w:u w:val="single"/>
         </w:rPr>
         <w:t>Z microns per voxel</w:t>
       </w:r>
-    </w:p>
-    <w:p>
-      <w:pPr>
-        <w:rPr>
-          <w:u w:val="single"/>
-        </w:rPr>
-      </w:pPr>
-    </w:p>
-    <w:p>
-      <w:pPr>
-        <w:rPr>
-          <w:u w:val="single"/>
-        </w:rPr>
-      </w:pPr>
+      <w:r>
+        <w:rPr>
+          <w:u w:val="single"/>
+        </w:rPr>
+        <w:t xml:space="preserve">: </w:t>
+      </w:r>
+      <w:r>
+        <w:t>micron distance between z levels</w:t>
+      </w:r>
+    </w:p>
+    <w:p>
+      <w:pPr>
+        <w:rPr>
+          <w:u w:val="single"/>
+        </w:rPr>
+      </w:pPr>
+    </w:p>
+    <w:p>
       <w:r>
         <w:rPr>
           <w:u w:val="single"/>
         </w:rPr>
         <w:t>XY microns per voxel</w:t>
       </w:r>
+      <w:r>
+        <w:rPr>
+          <w:u w:val="single"/>
+        </w:rPr>
+        <w:t xml:space="preserve">: </w:t>
+      </w:r>
+      <w:r>
+        <w:t>microns per pixel (x y resolution)</w:t>
+      </w:r>
     </w:p>
     <w:p>
       <w:pPr>
@@ -629,40 +692,83 @@
         </w:rPr>
         <w:t>Home z level</w:t>
       </w:r>
-    </w:p>
-    <w:p>
-      <w:pPr>
-        <w:rPr>
-          <w:u w:val="single"/>
-        </w:rPr>
-      </w:pPr>
-      <w:r>
-        <w:rPr>
-          <w:u w:val="single"/>
-        </w:rPr>
-        <w:lastRenderedPageBreak/>
+      <w:r>
+        <w:rPr>
+          <w:u w:val="single"/>
+        </w:rPr>
+        <w:t xml:space="preserve">: </w:t>
+      </w:r>
+      <w:r>
+        <w:t>the home z-level to measure the threshold value (set to the z-level that best matches cell center slice)</w:t>
+      </w:r>
+    </w:p>
+    <w:p>
+      <w:pPr>
+        <w:rPr>
+          <w:u w:val="single"/>
+        </w:rPr>
+      </w:pPr>
+    </w:p>
+    <w:p>
+      <w:pPr>
+        <w:rPr>
+          <w:u w:val="single"/>
+        </w:rPr>
+      </w:pPr>
+      <w:r>
+        <w:rPr>
+          <w:u w:val="single"/>
+        </w:rPr>
         <w:t>Expand ROI px</w:t>
       </w:r>
-    </w:p>
-    <w:p>
-      <w:pPr>
-        <w:rPr>
-          <w:u w:val="single"/>
-        </w:rPr>
-      </w:pPr>
-    </w:p>
-    <w:p>
-      <w:pPr>
-        <w:rPr>
-          <w:u w:val="single"/>
-        </w:rPr>
-      </w:pPr>
+      <w:r>
+        <w:rPr>
+          <w:u w:val="single"/>
+        </w:rPr>
+        <w:t xml:space="preserve">: </w:t>
+      </w:r>
+      <w:r>
+        <w:t>Structuring element size for binary dilation of nucleus mask image</w:t>
+      </w:r>
+      <w:r>
+        <w:t xml:space="preserve"> (see method description above)</w:t>
+      </w:r>
+    </w:p>
+    <w:p>
+      <w:pPr>
+        <w:rPr>
+          <w:u w:val="single"/>
+        </w:rPr>
+      </w:pPr>
+    </w:p>
+    <w:p>
       <w:r>
         <w:rPr>
           <w:u w:val="single"/>
         </w:rPr>
         <w:t>Min z level</w:t>
       </w:r>
+      <w:r>
+        <w:rPr>
+          <w:u w:val="single"/>
+        </w:rPr>
+        <w:t xml:space="preserve">: </w:t>
+      </w:r>
+      <w:r>
+        <w:t xml:space="preserve">If the area measured at z-levels below this z-level </w:t>
+      </w:r>
+      <w:r>
+        <w:t xml:space="preserve">is greater than </w:t>
+      </w:r>
+      <w:r>
+        <w:rPr>
+          <w:u w:val="single"/>
+        </w:rPr>
+        <w:t>Max px valid</w:t>
+      </w:r>
+      <w:r>
+        <w:t>, then the nucleus will be marked as INVALID* in the output table.  Indicates nuclei that may be too far from the center of the imaging plane to obtain an accurate volume measurement.</w:t>
+      </w:r>
     </w:p>
     <w:p>
       <w:pPr>
@@ -683,25 +789,117 @@
         </w:rPr>
         <w:t>Max z level</w:t>
       </w:r>
-    </w:p>
-    <w:p>
-      <w:pPr>
-        <w:rPr>
-          <w:u w:val="single"/>
-        </w:rPr>
-      </w:pPr>
-    </w:p>
-    <w:p>
-      <w:pPr>
-        <w:rPr>
-          <w:u w:val="single"/>
-        </w:rPr>
-      </w:pPr>
+      <w:r>
+        <w:rPr>
+          <w:u w:val="single"/>
+        </w:rPr>
+        <w:t xml:space="preserve">: </w:t>
+      </w:r>
+      <w:r>
+        <w:t xml:space="preserve">If the area measured at z-levels </w:t>
+      </w:r>
+      <w:r>
+        <w:t>above</w:t>
+      </w:r>
+      <w:r>
+        <w:t xml:space="preserve"> this z-level is greater than </w:t>
+      </w:r>
       <w:r>
         <w:rPr>
           <w:u w:val="single"/>
         </w:rPr>
         <w:t>Max px valid</w:t>
+      </w:r>
+      <w:r>
+        <w:t>, then the nucleus will be marked as INVALID</w:t>
+      </w:r>
+      <w:r>
+        <w:t>*</w:t>
+      </w:r>
+      <w:r>
+        <w:t xml:space="preserve"> in the output table.  Indicates nuclei that may be too far from the center of the imaging plane to obtain an accurate volume measurement.</w:t>
+      </w:r>
+    </w:p>
+    <w:p>
+      <w:pPr>
+        <w:rPr>
+          <w:u w:val="single"/>
+        </w:rPr>
+      </w:pPr>
+    </w:p>
+    <w:p>
+      <w:r>
+        <w:rPr>
+          <w:u w:val="single"/>
+        </w:rPr>
+        <w:t>Max px valid</w:t>
+      </w:r>
+      <w:r>
+        <w:rPr>
+          <w:u w:val="single"/>
+        </w:rPr>
+        <w:t xml:space="preserve">: </w:t>
+      </w:r>
+      <w:r>
+        <w:t>Pixel count above this value for nuclei at low/high z-levels will result in the nuclei marked as INVALID</w:t>
+      </w:r>
+      <w:r>
+        <w:t>* for volume measurement</w:t>
+      </w:r>
+      <w:r>
+        <w:t xml:space="preserve"> in the output table.</w:t>
+      </w:r>
+    </w:p>
+    <w:p/>
+    <w:p>
+      <w:pPr>
+        <w:rPr>
+          <w:i/>
+          <w:iCs/>
+        </w:rPr>
+      </w:pPr>
+      <w:r>
+        <w:rPr>
+          <w:i/>
+          <w:iCs/>
+        </w:rPr>
+        <w:t xml:space="preserve">* </w:t>
+      </w:r>
+      <w:r>
+        <w:rPr>
+          <w:i/>
+          <w:iCs/>
+          <w:u w:val="single"/>
+        </w:rPr>
+        <w:t>Note</w:t>
+      </w:r>
+      <w:r>
+        <w:rPr>
+          <w:i/>
+          <w:iCs/>
+        </w:rPr>
+        <w:t xml:space="preserve">: no nuclei are removed, a column in the output table indicates the VALID/INVALID setting for the volume measurement for </w:t>
+      </w:r>
+      <w:r>
+        <w:rPr>
+          <w:i/>
+          <w:iCs/>
+        </w:rPr>
+        <w:t>each</w:t>
+      </w:r>
+      <w:r>
+        <w:rPr>
+          <w:i/>
+          <w:iCs/>
+        </w:rPr>
+        <w:t xml:space="preserve"> nucleus.</w:t>
+      </w:r>
+      <w:r>
+        <w:rPr>
+          <w:i/>
+          <w:iCs/>
+        </w:rPr>
+        <w:t xml:space="preserve">  The user must manually remove these if desired.</w:t>
       </w:r>
     </w:p>
     <w:p>
@@ -914,7 +1112,11 @@
         <w:t>):</w:t>
       </w:r>
       <w:r>
-        <w:t xml:space="preserve"> (Morphological opening) a morphological opening with a disk of radius r (r = opening radius) is applied to the image to quantify background.  This type of operation will remove small objects from the foreground of an image.  Set the radius to approximate size of the minimal foci radius in pixels</w:t>
+        <w:t xml:space="preserve"> (Morphological opening) a morphological opening with a disk of radius r (r = opening radius) is applied to the image to quantify background.  This type of operation will remove small objects from the foreground of an image.  Set the radius to approximate size of </w:t>
+      </w:r>
+      <w:r>
+        <w:lastRenderedPageBreak/>
+        <w:t>the minimal foci radius in pixels</w:t>
       </w:r>
       <w:r>
         <w:t>; this will result in the intensity of smaller objects lowering to background.  To detect even small foci, this can be set to 0 to skip this step.</w:t>
@@ -1071,7 +1273,6 @@
     </w:p>
     <w:p>
       <w:r>
-        <w:lastRenderedPageBreak/>
         <w:t>S</w:t>
       </w:r>
       <w:r>
@@ -1345,6 +1546,7 @@
           <w:i/>
           <w:iCs/>
         </w:rPr>
+        <w:lastRenderedPageBreak/>
         <w:t>nucleus</w:t>
       </w:r>
       <w:r>
@@ -1427,13 +1629,7 @@
         </w:numPr>
       </w:pPr>
       <w:r>
-        <w:t xml:space="preserve">Total </w:t>
-      </w:r>
-      <w:r>
-        <w:t>I</w:t>
-      </w:r>
-      <w:r>
-        <w:t>ntensity (Intensity channel)</w:t>
+        <w:t>Volume px</w:t>
       </w:r>
     </w:p>
     <w:p>
@@ -1445,7 +1641,7 @@
         </w:numPr>
       </w:pPr>
       <w:r>
-        <w:t>Background intensity (Intensity channel)</w:t>
+        <w:t>Volume microns</w:t>
       </w:r>
     </w:p>
     <w:p>
@@ -1457,7 +1653,7 @@
         </w:numPr>
       </w:pPr>
       <w:r>
-        <w:t>CTCF (Intensity channel)</w:t>
+        <w:t>Volume valid ROI</w:t>
       </w:r>
     </w:p>
     <w:p>
@@ -1469,7 +1665,13 @@
         </w:numPr>
       </w:pPr>
       <w:r>
-        <w:t>Total Intensity (Foci Channel)</w:t>
+        <w:t xml:space="preserve">Total </w:t>
+      </w:r>
+      <w:r>
+        <w:t>I</w:t>
+      </w:r>
+      <w:r>
+        <w:t>ntensity (Intensity channel)</w:t>
       </w:r>
     </w:p>
     <w:p>
@@ -1481,7 +1683,7 @@
         </w:numPr>
       </w:pPr>
       <w:r>
-        <w:t>Background Intensity (Foci Channel)</w:t>
+        <w:t>Background intensity (Intensity channel)</w:t>
       </w:r>
     </w:p>
     <w:p>
@@ -1493,7 +1695,7 @@
         </w:numPr>
       </w:pPr>
       <w:r>
-        <w:t>CTCF (Foci Channel)</w:t>
+        <w:t>CTCF (Intensity channel)</w:t>
       </w:r>
     </w:p>
     <w:p>
@@ -1505,35 +1707,7 @@
         </w:numPr>
       </w:pPr>
       <w:r>
-        <w:t xml:space="preserve">Foci count </w:t>
-      </w:r>
-    </w:p>
-    <w:p/>
-    <w:p>
-      <w:r>
-        <w:rPr>
-          <w:i/>
-          <w:iCs/>
-        </w:rPr>
-        <w:t>foci_data.txt</w:t>
-      </w:r>
-      <w:r>
-        <w:rPr>
-          <w:i/>
-          <w:iCs/>
-        </w:rPr>
-        <w:t xml:space="preserve">: </w:t>
-      </w:r>
-      <w:r>
-        <w:t xml:space="preserve">a tab-delimited text file listing the following fields for each detected </w:t>
-      </w:r>
-      <w:proofErr w:type="gramStart"/>
-      <w:r>
-        <w:t>foci</w:t>
-      </w:r>
-      <w:proofErr w:type="gramEnd"/>
-      <w:r>
-        <w:t xml:space="preserve"> (not filtered):</w:t>
+        <w:t>Total Intensity (Foci Channel)</w:t>
       </w:r>
     </w:p>
     <w:p>
@@ -1545,7 +1719,7 @@
         </w:numPr>
       </w:pPr>
       <w:r>
-        <w:t>File Name</w:t>
+        <w:t>Background Intensity (Foci Channel)</w:t>
       </w:r>
     </w:p>
     <w:p>
@@ -1557,7 +1731,7 @@
         </w:numPr>
       </w:pPr>
       <w:r>
-        <w:t>Field of View (number)</w:t>
+        <w:t>CTCF (Foci Channel)</w:t>
       </w:r>
     </w:p>
     <w:p>
@@ -1569,8 +1743,45 @@
         </w:numPr>
       </w:pPr>
       <w:r>
-        <w:lastRenderedPageBreak/>
-        <w:t>Nucleus Label</w:t>
+        <w:t xml:space="preserve">Foci count </w:t>
+      </w:r>
+    </w:p>
+    <w:p>
+      <w:pPr>
+        <w:pStyle w:val="ListParagraph"/>
+      </w:pPr>
+    </w:p>
+    <w:p>
+      <w:r>
+        <w:t>(Some fields may not be present given user settings and the input format of the image file)</w:t>
+      </w:r>
+    </w:p>
+    <w:p/>
+    <w:p>
+      <w:r>
+        <w:rPr>
+          <w:i/>
+          <w:iCs/>
+        </w:rPr>
+        <w:t>foci_data.txt</w:t>
+      </w:r>
+      <w:r>
+        <w:rPr>
+          <w:i/>
+          <w:iCs/>
+        </w:rPr>
+        <w:t xml:space="preserve">: </w:t>
+      </w:r>
+      <w:r>
+        <w:t xml:space="preserve">a tab-delimited text file listing the following fields for each detected </w:t>
+      </w:r>
+      <w:proofErr w:type="gramStart"/>
+      <w:r>
+        <w:t>foci</w:t>
+      </w:r>
+      <w:proofErr w:type="gramEnd"/>
+      <w:r>
+        <w:t xml:space="preserve"> (not filtered):</w:t>
       </w:r>
     </w:p>
     <w:p>
@@ -1582,17 +1793,7 @@
         </w:numPr>
       </w:pPr>
       <w:r>
-        <w:t>Foci Count</w:t>
-      </w:r>
-      <w:r>
-        <w:t xml:space="preserve"> </w:t>
-      </w:r>
-      <w:r>
-        <w:rPr>
-          <w:i/>
-          <w:iCs/>
-        </w:rPr>
-        <w:t>(total foci count in the nucleus)</w:t>
+        <w:t>File Name</w:t>
       </w:r>
     </w:p>
     <w:p>
@@ -1604,19 +1805,7 @@
         </w:numPr>
       </w:pPr>
       <w:r>
-        <w:t xml:space="preserve">Foci Area (this is the area of the local </w:t>
-      </w:r>
-      <w:r>
-        <w:t>maxima;</w:t>
-      </w:r>
-      <w:r>
-        <w:t xml:space="preserve"> it </w:t>
-      </w:r>
-      <w:r>
-        <w:t>is usually 1 or a few pixels</w:t>
-      </w:r>
-      <w:r>
-        <w:t>)</w:t>
+        <w:t>Field of View (number)</w:t>
       </w:r>
     </w:p>
     <w:p>
@@ -1628,6 +1817,64 @@
         </w:numPr>
       </w:pPr>
       <w:r>
+        <w:t>Nucleus Label</w:t>
+      </w:r>
+    </w:p>
+    <w:p>
+      <w:pPr>
+        <w:pStyle w:val="ListParagraph"/>
+        <w:numPr>
+          <w:ilvl w:val="0"/>
+          <w:numId w:val="1"/>
+        </w:numPr>
+      </w:pPr>
+      <w:r>
+        <w:t>Foci Count</w:t>
+      </w:r>
+      <w:r>
+        <w:t xml:space="preserve"> </w:t>
+      </w:r>
+      <w:r>
+        <w:rPr>
+          <w:i/>
+          <w:iCs/>
+        </w:rPr>
+        <w:t>(total foci count in the nucleus)</w:t>
+      </w:r>
+    </w:p>
+    <w:p>
+      <w:pPr>
+        <w:pStyle w:val="ListParagraph"/>
+        <w:numPr>
+          <w:ilvl w:val="0"/>
+          <w:numId w:val="1"/>
+        </w:numPr>
+      </w:pPr>
+      <w:r>
+        <w:t xml:space="preserve">Foci Area (this is the area of the local </w:t>
+      </w:r>
+      <w:r>
+        <w:t>maxima;</w:t>
+      </w:r>
+      <w:r>
+        <w:t xml:space="preserve"> it </w:t>
+      </w:r>
+      <w:r>
+        <w:t>is usually 1 or a few pixels</w:t>
+      </w:r>
+      <w:r>
+        <w:t>)</w:t>
+      </w:r>
+    </w:p>
+    <w:p>
+      <w:pPr>
+        <w:pStyle w:val="ListParagraph"/>
+        <w:numPr>
+          <w:ilvl w:val="0"/>
+          <w:numId w:val="1"/>
+        </w:numPr>
+      </w:pPr>
+      <w:r>
         <w:t>Foci Mean Intensity (foci are local maxima, so mean/max intensity of foci is equivalent)</w:t>
       </w:r>
     </w:p>
@@ -1717,10 +1964,24 @@
           <w:i/>
           <w:iCs/>
         </w:rPr>
+        <w:lastRenderedPageBreak/>
         <w:t>foci (folder)</w:t>
       </w:r>
       <w:r>
         <w:t>: Folder with foci channel images with segmented nuclei outlined (green) and detected foci labeled in red.  Use these images to evaluate quality of foci detection and help with choosing foci max area cutoff.</w:t>
+      </w:r>
+    </w:p>
+    <w:p/>
+    <w:p>
+      <w:r>
+        <w:rPr>
+          <w:i/>
+          <w:iCs/>
+        </w:rPr>
+        <w:t>volume (folder):</w:t>
+      </w:r>
+      <w:r>
+        <w:t xml:space="preserve"> Folder with 3d images of the nucleus channel where the nucleus region at each z-level used for volume measurement is outlined in red.  Use these images to evaluate the quality of volume approximation and help with choosing the Volume Threshold Method.</w:t>
       </w:r>
     </w:p>
     <w:p>
@@ -1875,6 +2136,118 @@
     </w:lvl>
   </w:abstractNum>
   <w:abstractNum w:abstractNumId="1" w15:restartNumberingAfterBreak="0">
+    <w:nsid w:val="24806933"/>
+    <w:multiLevelType w:val="hybridMultilevel"/>
+    <w:tmpl w:val="3E080544"/>
+    <w:lvl w:ilvl="0" w:tplc="3F74D4F4">
+      <w:numFmt w:val="bullet"/>
+      <w:lvlText w:val=""/>
+      <w:lvlJc w:val="left"/>
+      <w:pPr>
+        <w:ind w:left="720" w:hanging="360"/>
+      </w:pPr>
+      <w:rPr>
+        <w:rFonts w:ascii="Symbol" w:eastAsiaTheme="minorHAnsi" w:hAnsi="Symbol" w:cstheme="minorBidi" w:hint="default"/>
+      </w:rPr>
+    </w:lvl>
+    <w:lvl w:ilvl="1" w:tplc="04090003" w:tentative="1">
+      <w:start w:val="1"/>
+      <w:numFmt w:val="bullet"/>
+      <w:lvlText w:val="o"/>
+      <w:lvlJc w:val="left"/>
+      <w:pPr>
+        <w:ind w:left="1440" w:hanging="360"/>
+      </w:pPr>
+      <w:rPr>
+        <w:rFonts w:ascii="Courier New" w:hAnsi="Courier New" w:cs="Courier New" w:hint="default"/>
+      </w:rPr>
+    </w:lvl>
+    <w:lvl w:ilvl="2" w:tplc="04090005" w:tentative="1">
+      <w:start w:val="1"/>
+      <w:numFmt w:val="bullet"/>
+      <w:lvlText w:val=""/>
+      <w:lvlJc w:val="left"/>
+      <w:pPr>
+        <w:ind w:left="2160" w:hanging="360"/>
+      </w:pPr>
+      <w:rPr>
+        <w:rFonts w:ascii="Wingdings" w:hAnsi="Wingdings" w:hint="default"/>
+      </w:rPr>
+    </w:lvl>
+    <w:lvl w:ilvl="3" w:tplc="04090001" w:tentative="1">
+      <w:start w:val="1"/>
+      <w:numFmt w:val="bullet"/>
+      <w:lvlText w:val=""/>
+      <w:lvlJc w:val="left"/>
+      <w:pPr>
+        <w:ind w:left="2880" w:hanging="360"/>
+      </w:pPr>
+      <w:rPr>
+        <w:rFonts w:ascii="Symbol" w:hAnsi="Symbol" w:hint="default"/>
+      </w:rPr>
+    </w:lvl>
+    <w:lvl w:ilvl="4" w:tplc="04090003" w:tentative="1">
+      <w:start w:val="1"/>
+      <w:numFmt w:val="bullet"/>
+      <w:lvlText w:val="o"/>
+      <w:lvlJc w:val="left"/>
+      <w:pPr>
+        <w:ind w:left="3600" w:hanging="360"/>
+      </w:pPr>
+      <w:rPr>
+        <w:rFonts w:ascii="Courier New" w:hAnsi="Courier New" w:cs="Courier New" w:hint="default"/>
+      </w:rPr>
+    </w:lvl>
+    <w:lvl w:ilvl="5" w:tplc="04090005" w:tentative="1">
+      <w:start w:val="1"/>
+      <w:numFmt w:val="bullet"/>
+      <w:lvlText w:val=""/>
+      <w:lvlJc w:val="left"/>
+      <w:pPr>
+        <w:ind w:left="4320" w:hanging="360"/>
+      </w:pPr>
+      <w:rPr>
+        <w:rFonts w:ascii="Wingdings" w:hAnsi="Wingdings" w:hint="default"/>
+      </w:rPr>
+    </w:lvl>
+    <w:lvl w:ilvl="6" w:tplc="04090001" w:tentative="1">
+      <w:start w:val="1"/>
+      <w:numFmt w:val="bullet"/>
+      <w:lvlText w:val=""/>
+      <w:lvlJc w:val="left"/>
+      <w:pPr>
+        <w:ind w:left="5040" w:hanging="360"/>
+      </w:pPr>
+      <w:rPr>
+        <w:rFonts w:ascii="Symbol" w:hAnsi="Symbol" w:hint="default"/>
+      </w:rPr>
+    </w:lvl>
+    <w:lvl w:ilvl="7" w:tplc="04090003" w:tentative="1">
+      <w:start w:val="1"/>
+      <w:numFmt w:val="bullet"/>
+      <w:lvlText w:val="o"/>
+      <w:lvlJc w:val="left"/>
+      <w:pPr>
+        <w:ind w:left="5760" w:hanging="360"/>
+      </w:pPr>
+      <w:rPr>
+        <w:rFonts w:ascii="Courier New" w:hAnsi="Courier New" w:cs="Courier New" w:hint="default"/>
+      </w:rPr>
+    </w:lvl>
+    <w:lvl w:ilvl="8" w:tplc="04090005" w:tentative="1">
+      <w:start w:val="1"/>
+      <w:numFmt w:val="bullet"/>
+      <w:lvlText w:val=""/>
+      <w:lvlJc w:val="left"/>
+      <w:pPr>
+        <w:ind w:left="6480" w:hanging="360"/>
+      </w:pPr>
+      <w:rPr>
+        <w:rFonts w:ascii="Wingdings" w:hAnsi="Wingdings" w:hint="default"/>
+      </w:rPr>
+    </w:lvl>
+  </w:abstractNum>
+  <w:abstractNum w:abstractNumId="2" w15:restartNumberingAfterBreak="0">
     <w:nsid w:val="60A44293"/>
     <w:multiLevelType w:val="hybridMultilevel"/>
     <w:tmpl w:val="85241D08"/>
@@ -1988,10 +2361,13 @@
     </w:lvl>
   </w:abstractNum>
   <w:num w:numId="1">
-    <w:abstractNumId w:val="1"/>
+    <w:abstractNumId w:val="2"/>
   </w:num>
   <w:num w:numId="2">
     <w:abstractNumId w:val="0"/>
+  </w:num>
+  <w:num w:numId="3">
+    <w:abstractNumId w:val="1"/>
   </w:num>
 </w:numbering>
 </file>

</xml_diff>

<commit_message>
Added labeling to volume output images
</commit_message>
<xml_diff>
--- a/Foci Counting Instructions.docx
+++ b/Foci Counting Instructions.docx
@@ -553,13 +553,7 @@
         <w:t>etc.</w:t>
       </w:r>
       <w:r>
-        <w:t xml:space="preserve">) for the DAPI image at a “home” z level </w:t>
-      </w:r>
-      <w:r>
-        <w:t>(approximate cell center)</w:t>
-      </w:r>
-      <w:r>
-        <w:t xml:space="preserve"> and applying this value at each z level.  </w:t>
+        <w:t xml:space="preserve">) for the DAPI image at a “home” z level (approximate cell center) and applying this value at each z level.  </w:t>
       </w:r>
       <w:r>
         <w:t>The</w:t>
@@ -582,7 +576,13 @@
         <w:t>) segmented nucleus region</w:t>
       </w:r>
       <w:r>
-        <w:t xml:space="preserve"> at each z-level.  Each labeled nuclear mask from </w:t>
+        <w:t xml:space="preserve"> at each z-level.  </w:t>
+      </w:r>
+      <w:r>
+        <w:t>To ensure that the complete volume is measured at each z-level, the</w:t>
+      </w:r>
+      <w:r>
+        <w:t xml:space="preserve"> labeled mask from </w:t>
       </w:r>
       <w:proofErr w:type="spellStart"/>
       <w:r>
@@ -590,7 +590,65 @@
       </w:r>
       <w:proofErr w:type="spellEnd"/>
       <w:r>
-        <w:t xml:space="preserve"> is dilated by the number of pixels from the user input.  (Set to 0 for no expansion). Additionally, to remove nuclei that may be too high/low off center of the imaging plane, a check is performed such that any nuclei where the area at the lowest/highest z-levels is found to be larger than a provided cutoff will be marked as “invalid” in the output table.  </w:t>
+        <w:t xml:space="preserve"> is dilated </w:t>
+      </w:r>
+      <w:r>
+        <w:t xml:space="preserve">with a disk of radius equal to </w:t>
+      </w:r>
+      <w:r>
+        <w:t>number of pixels from the user input</w:t>
+      </w:r>
+      <w:r>
+        <w:t xml:space="preserve"> (“Expand ROI px”)</w:t>
+      </w:r>
+      <w:r>
+        <w:t>.</w:t>
+      </w:r>
+      <w:r>
+        <w:t xml:space="preserve">  </w:t>
+      </w:r>
+      <w:r>
+        <w:t xml:space="preserve">Set to 0 for no </w:t>
+      </w:r>
+      <w:r>
+        <w:t>dilation</w:t>
+      </w:r>
+      <w:r>
+        <w:t>.</w:t>
+      </w:r>
+      <w:r>
+        <w:t xml:space="preserve"> </w:t>
+      </w:r>
+      <w:r>
+        <w:t xml:space="preserve"> </w:t>
+      </w:r>
+      <w:r>
+        <w:t xml:space="preserve">Once threshold is applied at a z-level, holes are filled on </w:t>
+      </w:r>
+      <w:r>
+        <w:t>objects in the</w:t>
+      </w:r>
+      <w:r>
+        <w:t xml:space="preserve"> mask image prior to area measurement.  </w:t>
+      </w:r>
+      <w:r>
+        <w:t xml:space="preserve">Additionally, to remove nuclei that may be too </w:t>
+      </w:r>
+      <w:r>
+        <w:t xml:space="preserve">far above or below the </w:t>
+      </w:r>
+      <w:r>
+        <w:t xml:space="preserve">center of the imaging plane, a check is </w:t>
+      </w:r>
+      <w:r>
+        <w:lastRenderedPageBreak/>
+        <w:t>performed such that any nuclei where the area at the highest</w:t>
+      </w:r>
+      <w:r>
+        <w:t>/lowest</w:t>
+      </w:r>
+      <w:r>
+        <w:t xml:space="preserve"> z-levels is found to be larger than a provided cutoff will be marked as “invalid” in the output table.  </w:t>
       </w:r>
     </w:p>
     <w:p>
@@ -796,13 +854,7 @@
         <w:t xml:space="preserve">: </w:t>
       </w:r>
       <w:r>
-        <w:t xml:space="preserve">If the area measured at z-levels </w:t>
-      </w:r>
-      <w:r>
-        <w:t>above</w:t>
-      </w:r>
-      <w:r>
-        <w:t xml:space="preserve"> this z-level is greater than </w:t>
+        <w:t xml:space="preserve">If the area measured at z-levels above this z-level is greater than </w:t>
       </w:r>
       <w:r>
         <w:rPr>
@@ -811,13 +863,7 @@
         <w:t>Max px valid</w:t>
       </w:r>
       <w:r>
-        <w:t>, then the nucleus will be marked as INVALID</w:t>
-      </w:r>
-      <w:r>
-        <w:t>*</w:t>
-      </w:r>
-      <w:r>
-        <w:t xml:space="preserve"> in the output table.  Indicates nuclei that may be too far from the center of the imaging plane to obtain an accurate volume measurement.</w:t>
+        <w:t>, then the nucleus will be marked as INVALID* in the output table.  Indicates nuclei that may be too far from the center of the imaging plane to obtain an accurate volume measurement.</w:t>
       </w:r>
     </w:p>
     <w:p>
@@ -1095,6 +1141,7 @@
         <w:rPr>
           <w:u w:val="single"/>
         </w:rPr>
+        <w:lastRenderedPageBreak/>
         <w:t>Opening radius (</w:t>
       </w:r>
       <w:proofErr w:type="spellStart"/>
@@ -1112,11 +1159,7 @@
         <w:t>):</w:t>
       </w:r>
       <w:r>
-        <w:t xml:space="preserve"> (Morphological opening) a morphological opening with a disk of radius r (r = opening radius) is applied to the image to quantify background.  This type of operation will remove small objects from the foreground of an image.  Set the radius to approximate size of </w:t>
-      </w:r>
-      <w:r>
-        <w:lastRenderedPageBreak/>
-        <w:t>the minimal foci radius in pixels</w:t>
+        <w:t xml:space="preserve"> (Morphological opening) a morphological opening with a disk of radius r (r = opening radius) is applied to the image to quantify background.  This type of operation will remove small objects from the foreground of an image.  Set the radius to approximate size of the minimal foci radius in pixels</w:t>
       </w:r>
       <w:r>
         <w:t>; this will result in the intensity of smaller objects lowering to background.  To detect even small foci, this can be set to 0 to skip this step.</w:t>
@@ -1546,7 +1589,6 @@
           <w:i/>
           <w:iCs/>
         </w:rPr>
-        <w:lastRenderedPageBreak/>
         <w:t>nucleus</w:t>
       </w:r>
       <w:r>
@@ -1937,6 +1979,7 @@
           <w:i/>
           <w:iCs/>
         </w:rPr>
+        <w:lastRenderedPageBreak/>
         <w:t>s</w:t>
       </w:r>
       <w:r>
@@ -1964,7 +2007,6 @@
           <w:i/>
           <w:iCs/>
         </w:rPr>
-        <w:lastRenderedPageBreak/>
         <w:t>foci (folder)</w:t>
       </w:r>
       <w:r>

</xml_diff>

<commit_message>
Update to use labeled masks that are pre defined as an option
</commit_message>
<xml_diff>
--- a/Foci Counting Instructions.docx
+++ b/Foci Counting Instructions.docx
@@ -1,6 +1,6 @@
 
 <file path=word/document.xml><?xml version="1.0" encoding="utf-8"?>
-<w:document xmlns:wpc="http://schemas.microsoft.com/office/word/2010/wordprocessingCanvas" xmlns:cx="http://schemas.microsoft.com/office/drawing/2014/chartex" xmlns:cx1="http://schemas.microsoft.com/office/drawing/2015/9/8/chartex" xmlns:cx2="http://schemas.microsoft.com/office/drawing/2015/10/21/chartex" xmlns:cx3="http://schemas.microsoft.com/office/drawing/2016/5/9/chartex" xmlns:cx4="http://schemas.microsoft.com/office/drawing/2016/5/10/chartex" xmlns:cx5="http://schemas.microsoft.com/office/drawing/2016/5/11/chartex" xmlns:cx6="http://schemas.microsoft.com/office/drawing/2016/5/12/chartex" xmlns:cx7="http://schemas.microsoft.com/office/drawing/2016/5/13/chartex" xmlns:cx8="http://schemas.microsoft.com/office/drawing/2016/5/14/chartex" xmlns:mc="http://schemas.openxmlformats.org/markup-compatibility/2006" xmlns:aink="http://schemas.microsoft.com/office/drawing/2016/ink" xmlns:am3d="http://schemas.microsoft.com/office/drawing/2017/model3d" xmlns:o="urn:schemas-microsoft-com:office:office" xmlns:r="http://schemas.openxmlformats.org/officeDocument/2006/relationships" xmlns:m="http://schemas.openxmlformats.org/officeDocument/2006/math" xmlns:v="urn:schemas-microsoft-com:vml" xmlns:wp14="http://schemas.microsoft.com/office/word/2010/wordprocessingDrawing" xmlns:wp="http://schemas.openxmlformats.org/drawingml/2006/wordprocessingDrawing" xmlns:w10="urn:schemas-microsoft-com:office:word" xmlns:w="http://schemas.openxmlformats.org/wordprocessingml/2006/main" xmlns:w14="http://schemas.microsoft.com/office/word/2010/wordml" xmlns:w15="http://schemas.microsoft.com/office/word/2012/wordml" xmlns:w16cex="http://schemas.microsoft.com/office/word/2018/wordml/cex" xmlns:w16cid="http://schemas.microsoft.com/office/word/2016/wordml/cid" xmlns:w16="http://schemas.microsoft.com/office/word/2018/wordml" xmlns:w16sdtdh="http://schemas.microsoft.com/office/word/2020/wordml/sdtdatahash" xmlns:w16se="http://schemas.microsoft.com/office/word/2015/wordml/symex" xmlns:wpg="http://schemas.microsoft.com/office/word/2010/wordprocessingGroup" xmlns:wpi="http://schemas.microsoft.com/office/word/2010/wordprocessingInk" xmlns:wne="http://schemas.microsoft.com/office/word/2006/wordml" xmlns:wps="http://schemas.microsoft.com/office/word/2010/wordprocessingShape" mc:Ignorable="w14 w15 w16se w16cid w16 w16cex w16sdtdh wp14">
+<w:document xmlns:wpc="http://schemas.microsoft.com/office/word/2010/wordprocessingCanvas" xmlns:cx="http://schemas.microsoft.com/office/drawing/2014/chartex" xmlns:cx1="http://schemas.microsoft.com/office/drawing/2015/9/8/chartex" xmlns:cx2="http://schemas.microsoft.com/office/drawing/2015/10/21/chartex" xmlns:cx3="http://schemas.microsoft.com/office/drawing/2016/5/9/chartex" xmlns:cx4="http://schemas.microsoft.com/office/drawing/2016/5/10/chartex" xmlns:cx5="http://schemas.microsoft.com/office/drawing/2016/5/11/chartex" xmlns:cx6="http://schemas.microsoft.com/office/drawing/2016/5/12/chartex" xmlns:cx7="http://schemas.microsoft.com/office/drawing/2016/5/13/chartex" xmlns:cx8="http://schemas.microsoft.com/office/drawing/2016/5/14/chartex" xmlns:mc="http://schemas.openxmlformats.org/markup-compatibility/2006" xmlns:aink="http://schemas.microsoft.com/office/drawing/2016/ink" xmlns:am3d="http://schemas.microsoft.com/office/drawing/2017/model3d" xmlns:o="urn:schemas-microsoft-com:office:office" xmlns:oel="http://schemas.microsoft.com/office/2019/extlst" xmlns:r="http://schemas.openxmlformats.org/officeDocument/2006/relationships" xmlns:m="http://schemas.openxmlformats.org/officeDocument/2006/math" xmlns:v="urn:schemas-microsoft-com:vml" xmlns:wp14="http://schemas.microsoft.com/office/word/2010/wordprocessingDrawing" xmlns:wp="http://schemas.openxmlformats.org/drawingml/2006/wordprocessingDrawing" xmlns:w10="urn:schemas-microsoft-com:office:word" xmlns:w="http://schemas.openxmlformats.org/wordprocessingml/2006/main" xmlns:w14="http://schemas.microsoft.com/office/word/2010/wordml" xmlns:w15="http://schemas.microsoft.com/office/word/2012/wordml" xmlns:w16cex="http://schemas.microsoft.com/office/word/2018/wordml/cex" xmlns:w16cid="http://schemas.microsoft.com/office/word/2016/wordml/cid" xmlns:w16="http://schemas.microsoft.com/office/word/2018/wordml" xmlns:w16sdtdh="http://schemas.microsoft.com/office/word/2020/wordml/sdtdatahash" xmlns:w16se="http://schemas.microsoft.com/office/word/2015/wordml/symex" xmlns:wpg="http://schemas.microsoft.com/office/word/2010/wordprocessingGroup" xmlns:wpi="http://schemas.microsoft.com/office/word/2010/wordprocessingInk" xmlns:wne="http://schemas.microsoft.com/office/word/2006/wordml" xmlns:wps="http://schemas.microsoft.com/office/word/2010/wordprocessingShape" mc:Ignorable="w14 w15 w16se w16cid w16 w16cex w16sdtdh wp14">
   <w:body>
     <w:p>
       <w:pPr>
@@ -100,7 +100,63 @@
           <w:b/>
           <w:bCs/>
         </w:rPr>
-        <w:t xml:space="preserve"> or TIFF files.  If it is a TIFF file, it is assumed that the file is 2d (one z level) </w:t>
+        <w:t xml:space="preserve"> or TIFF files</w:t>
+      </w:r>
+      <w:r>
+        <w:rPr>
+          <w:b/>
+          <w:bCs/>
+        </w:rPr>
+        <w:t xml:space="preserve"> as input</w:t>
+      </w:r>
+      <w:r>
+        <w:rPr>
+          <w:b/>
+          <w:bCs/>
+        </w:rPr>
+        <w:t>.  If it is TIFF file</w:t>
+      </w:r>
+      <w:r>
+        <w:rPr>
+          <w:b/>
+          <w:bCs/>
+        </w:rPr>
+        <w:t>s</w:t>
+      </w:r>
+      <w:r>
+        <w:rPr>
+          <w:b/>
+          <w:bCs/>
+        </w:rPr>
+        <w:t>, it is assumed that the file</w:t>
+      </w:r>
+      <w:r>
+        <w:rPr>
+          <w:b/>
+          <w:bCs/>
+        </w:rPr>
+        <w:t>s</w:t>
+      </w:r>
+      <w:r>
+        <w:rPr>
+          <w:b/>
+          <w:bCs/>
+        </w:rPr>
+        <w:t xml:space="preserve"> </w:t>
+      </w:r>
+      <w:r>
+        <w:rPr>
+          <w:b/>
+          <w:bCs/>
+        </w:rPr>
+        <w:t>are</w:t>
+      </w:r>
+      <w:r>
+        <w:rPr>
+          <w:b/>
+          <w:bCs/>
+        </w:rPr>
+        <w:t xml:space="preserve"> 2d (one z level) </w:t>
       </w:r>
       <w:r>
         <w:rPr>
@@ -186,6 +242,29 @@
         </w:rPr>
         <w:t>If there are multiple z-levels, the DAPI (nucleus) channel will be used to measure nuclear volume.</w:t>
       </w:r>
+      <w:r>
+        <w:rPr>
+          <w:b/>
+          <w:bCs/>
+        </w:rPr>
+        <w:t xml:space="preserve">  Segmentation of the nucleus channel can be performed automatically (by </w:t>
+      </w:r>
+      <w:proofErr w:type="spellStart"/>
+      <w:r>
+        <w:rPr>
+          <w:b/>
+          <w:bCs/>
+        </w:rPr>
+        <w:t>StarDist</w:t>
+      </w:r>
+      <w:proofErr w:type="spellEnd"/>
+      <w:r>
+        <w:rPr>
+          <w:b/>
+          <w:bCs/>
+        </w:rPr>
+        <w:t>) or by providing pre-defined labeled masks.  If providing labeled masks (TIFF format), follow the naming convention described below.  Note: when providing labeled masks, input images must be only one FOV per image.  An input ND2 file with multiple FOVs is not supported for this option.</w:t>
+      </w:r>
     </w:p>
     <w:p/>
     <w:p>
@@ -352,6 +431,166 @@
         <w:t>, as rescaling too low unnecessarily will also result in suboptimal performance.</w:t>
       </w:r>
     </w:p>
+    <w:p/>
+    <w:p>
+      <w:pPr>
+        <w:rPr>
+          <w:i/>
+          <w:iCs/>
+        </w:rPr>
+      </w:pPr>
+      <w:r>
+        <w:rPr>
+          <w:u w:val="single"/>
+        </w:rPr>
+        <w:t>Segmentation Method</w:t>
+      </w:r>
+      <w:r>
+        <w:t xml:space="preserve">: </w:t>
+      </w:r>
+      <w:proofErr w:type="spellStart"/>
+      <w:r>
+        <w:rPr>
+          <w:i/>
+          <w:iCs/>
+        </w:rPr>
+        <w:t>LabeledMask</w:t>
+      </w:r>
+      <w:proofErr w:type="spellEnd"/>
+    </w:p>
+    <w:p>
+      <w:pPr>
+        <w:rPr>
+          <w:i/>
+          <w:iCs/>
+        </w:rPr>
+      </w:pPr>
+    </w:p>
+    <w:p>
+      <w:r>
+        <w:t>To match up the mask file with the file used for measurements, the name of the mask file</w:t>
+      </w:r>
+      <w:r>
+        <w:t xml:space="preserve"> </w:t>
+      </w:r>
+      <w:proofErr w:type="gramStart"/>
+      <w:r>
+        <w:t>have</w:t>
+      </w:r>
+      <w:proofErr w:type="gramEnd"/>
+      <w:r>
+        <w:t xml:space="preserve"> the same name as the measurement file, optionally with the suffix _</w:t>
+      </w:r>
+      <w:proofErr w:type="spellStart"/>
+      <w:r>
+        <w:t>mask.tif</w:t>
+      </w:r>
+      <w:proofErr w:type="spellEnd"/>
+      <w:r>
+        <w:t xml:space="preserve"> or _</w:t>
+      </w:r>
+      <w:proofErr w:type="spellStart"/>
+      <w:r>
+        <w:t>MASK.tif</w:t>
+      </w:r>
+      <w:proofErr w:type="spellEnd"/>
+      <w:r>
+        <w:t xml:space="preserve">.  If mask files are in a different folder than the measurement files (or the measurement files are ND2 format), then it is not required to add the suffix.  </w:t>
+      </w:r>
+    </w:p>
+    <w:p/>
+    <w:p>
+      <w:r>
+        <w:t>Example</w:t>
+      </w:r>
+      <w:r>
+        <w:t>:</w:t>
+      </w:r>
+    </w:p>
+    <w:p/>
+    <w:p>
+      <w:pPr>
+        <w:rPr>
+          <w:i/>
+          <w:iCs/>
+        </w:rPr>
+      </w:pPr>
+      <w:r>
+        <w:t>Measurement file name:</w:t>
+      </w:r>
+      <w:r>
+        <w:t xml:space="preserve"> </w:t>
+      </w:r>
+      <w:proofErr w:type="spellStart"/>
+      <w:r>
+        <w:rPr>
+          <w:i/>
+          <w:iCs/>
+        </w:rPr>
+        <w:t>myfile.tif</w:t>
+      </w:r>
+      <w:proofErr w:type="spellEnd"/>
+      <w:r>
+        <w:rPr>
+          <w:i/>
+          <w:iCs/>
+        </w:rPr>
+        <w:t xml:space="preserve"> (or myfile.nd2)</w:t>
+      </w:r>
+    </w:p>
+    <w:p/>
+    <w:p>
+      <w:r>
+        <w:t xml:space="preserve">Mask file </w:t>
+      </w:r>
+      <w:r>
+        <w:t>name:</w:t>
+      </w:r>
+      <w:r>
+        <w:t xml:space="preserve"> </w:t>
+      </w:r>
+      <w:proofErr w:type="spellStart"/>
+      <w:r>
+        <w:t>myfile_mask.tif</w:t>
+      </w:r>
+      <w:proofErr w:type="spellEnd"/>
+      <w:r>
+        <w:t xml:space="preserve"> </w:t>
+      </w:r>
+      <w:r>
+        <w:t xml:space="preserve">, </w:t>
+      </w:r>
+      <w:proofErr w:type="spellStart"/>
+      <w:r>
+        <w:t>myfile_MASK.tif</w:t>
+      </w:r>
+      <w:proofErr w:type="spellEnd"/>
+      <w:r>
+        <w:t xml:space="preserve">, or </w:t>
+      </w:r>
+      <w:proofErr w:type="spellStart"/>
+      <w:r>
+        <w:t>myfile.tif</w:t>
+      </w:r>
+      <w:proofErr w:type="spellEnd"/>
+      <w:r>
+        <w:t xml:space="preserve"> (if masks files are in a different folder or the same folder with nd2 files)</w:t>
+      </w:r>
+    </w:p>
+    <w:p/>
+    <w:p>
+      <w:pPr>
+        <w:rPr>
+          <w:u w:val="single"/>
+        </w:rPr>
+      </w:pPr>
+      <w:r>
+        <w:rPr>
+          <w:u w:val="single"/>
+        </w:rPr>
+        <w:t>Filtering Options</w:t>
+      </w:r>
+    </w:p>
     <w:p>
       <w:r>
         <w:tab/>
@@ -415,6 +654,7 @@
         <w:rPr>
           <w:u w:val="single"/>
         </w:rPr>
+        <w:lastRenderedPageBreak/>
         <w:t>Nucleus min solidity</w:t>
       </w:r>
       <w:r>
@@ -515,7 +755,30 @@
           <w:i/>
           <w:iCs/>
         </w:rPr>
-        <w:t>: nuclei touching the borders are automatically removed.</w:t>
+        <w:t>: nuclei touching the borders are automatically removed</w:t>
+      </w:r>
+      <w:r>
+        <w:rPr>
+          <w:i/>
+          <w:iCs/>
+        </w:rPr>
+        <w:t xml:space="preserve"> when </w:t>
+      </w:r>
+      <w:proofErr w:type="spellStart"/>
+      <w:r>
+        <w:rPr>
+          <w:i/>
+          <w:iCs/>
+        </w:rPr>
+        <w:t>StarDist</w:t>
+      </w:r>
+      <w:proofErr w:type="spellEnd"/>
+      <w:r>
+        <w:rPr>
+          <w:i/>
+          <w:iCs/>
+        </w:rPr>
+        <w:t xml:space="preserve"> segmentation is used.</w:t>
       </w:r>
     </w:p>
     <w:p>
@@ -638,11 +901,7 @@
         <w:t xml:space="preserve">far above or below the </w:t>
       </w:r>
       <w:r>
-        <w:t xml:space="preserve">center of the imaging plane, a check is </w:t>
-      </w:r>
-      <w:r>
-        <w:lastRenderedPageBreak/>
-        <w:t>performed such that any nuclei where the area at the highest</w:t>
+        <w:t>center of the imaging plane, a check is performed such that any nuclei where the area at the highest</w:t>
       </w:r>
       <w:r>
         <w:t>/lowest</w:t>
@@ -1141,181 +1400,181 @@
         <w:rPr>
           <w:u w:val="single"/>
         </w:rPr>
+        <w:t>Opening radius (</w:t>
+      </w:r>
+      <w:proofErr w:type="spellStart"/>
+      <w:r>
+        <w:rPr>
+          <w:u w:val="single"/>
+        </w:rPr>
+        <w:t>FoCo</w:t>
+      </w:r>
+      <w:proofErr w:type="spellEnd"/>
+      <w:r>
+        <w:rPr>
+          <w:u w:val="single"/>
+        </w:rPr>
+        <w:t>):</w:t>
+      </w:r>
+      <w:r>
+        <w:t xml:space="preserve"> (Morphological opening) a morphological opening with a disk of radius r (r = opening radius) is applied to the image to quantify background.  This type of operation will remove small objects from the foreground of an image.  Set the radius to approximate size of the minimal foci radius in pixels</w:t>
+      </w:r>
+      <w:r>
+        <w:t>; this will result in the intensity of smaller objects lowering to background.  To detect even small foci, this can be set to 0 to skip this step.</w:t>
+      </w:r>
+    </w:p>
+    <w:p/>
+    <w:p>
+      <w:r>
+        <w:rPr>
+          <w:u w:val="single"/>
+        </w:rPr>
+        <w:t>Intensity cutoff (</w:t>
+      </w:r>
+      <w:proofErr w:type="spellStart"/>
+      <w:r>
+        <w:rPr>
+          <w:u w:val="single"/>
+        </w:rPr>
+        <w:t>FoCo</w:t>
+      </w:r>
+      <w:proofErr w:type="spellEnd"/>
+      <w:r>
+        <w:rPr>
+          <w:u w:val="single"/>
+        </w:rPr>
+        <w:t>)</w:t>
+      </w:r>
+      <w:r>
+        <w:t xml:space="preserve">: </w:t>
+      </w:r>
+      <w:r>
+        <w:t>A</w:t>
+      </w:r>
+      <w:r>
+        <w:t xml:space="preserve">djust this intensity cutoff </w:t>
+      </w:r>
+      <w:r>
+        <w:t xml:space="preserve">higher (lower) </w:t>
+      </w:r>
+      <w:r>
+        <w:t xml:space="preserve">when </w:t>
+      </w:r>
+      <w:proofErr w:type="spellStart"/>
+      <w:r>
+        <w:t>FoCo</w:t>
+      </w:r>
+      <w:proofErr w:type="spellEnd"/>
+      <w:r>
+        <w:t xml:space="preserve"> finds too many (too few) foci.  </w:t>
+      </w:r>
+      <w:r>
+        <w:t xml:space="preserve">It indicates the factor </w:t>
+      </w:r>
+      <w:r>
+        <w:t xml:space="preserve">to </w:t>
+      </w:r>
+      <w:r>
+        <w:t xml:space="preserve">multiply by the max pixel value for the image bit depth to get an absolute cut off for the </w:t>
+      </w:r>
+      <w:r>
+        <w:t>max</w:t>
+      </w:r>
+      <w:r>
+        <w:t xml:space="preserve"> foci intensity.  Any foci with </w:t>
+      </w:r>
+      <w:r>
+        <w:t>max</w:t>
+      </w:r>
+      <w:r>
+        <w:t xml:space="preserve"> intensity less than this value will be ignored, e.g., for 12-bit images, an intensity cutoff of 0.5 will result in the removal of any foci with </w:t>
+      </w:r>
+      <w:r>
+        <w:t>max</w:t>
+      </w:r>
+      <w:r>
+        <w:t xml:space="preserve"> intensity less than 4096 x 0.5 = 2048.</w:t>
+      </w:r>
+      <w:r>
+        <w:t xml:space="preserve">  </w:t>
+      </w:r>
+    </w:p>
+    <w:p/>
+    <w:p>
+      <w:r>
+        <w:rPr>
+          <w:u w:val="single"/>
+        </w:rPr>
+        <w:t>Foci max area (px)</w:t>
+      </w:r>
+      <w:r>
+        <w:t xml:space="preserve">: max area cutoff for counted foci, can also be adjusted after foci counting by running </w:t>
+      </w:r>
+      <w:r>
+        <w:rPr>
+          <w:b/>
+          <w:bCs/>
+        </w:rPr>
+        <w:t>Re-filter data</w:t>
+      </w:r>
+      <w:r>
+        <w:t xml:space="preserve">.  </w:t>
+      </w:r>
+      <w:r>
+        <w:t xml:space="preserve">Usually, foci area is 1 to a few pixels, as they are local maxima.  However, some nuclei with very bright/large areas of intensity may contain a small number of very large foci.  It is recommended to check for these and consider how they can affect the distribution of foci counts. CTCF may be a </w:t>
+      </w:r>
+      <w:r>
+        <w:t>helpful secondary measurement if these types of nuclei are present in your data set.</w:t>
+      </w:r>
+    </w:p>
+    <w:p/>
+    <w:p>
+      <w:r>
+        <w:t xml:space="preserve">Plots of nucleus area/solidity </w:t>
+      </w:r>
+      <w:r>
+        <w:t xml:space="preserve">and foci area </w:t>
+      </w:r>
+      <w:r>
+        <w:t xml:space="preserve">will be output to help the user choose the correct cutoffs, as needed.  </w:t>
+      </w:r>
+    </w:p>
+    <w:p/>
+    <w:p>
+      <w:pPr>
+        <w:rPr>
+          <w:b/>
+          <w:bCs/>
+        </w:rPr>
+      </w:pPr>
+      <w:r>
+        <w:rPr>
+          <w:b/>
+          <w:bCs/>
+        </w:rPr>
+        <w:t>Intensity Channel</w:t>
+      </w:r>
+      <w:r>
+        <w:rPr>
+          <w:b/>
+          <w:bCs/>
+        </w:rPr>
+        <w:t xml:space="preserve">: </w:t>
+      </w:r>
+      <w:r>
+        <w:t xml:space="preserve">when indicating the channel, </w:t>
+      </w:r>
+      <w:r>
+        <w:rPr>
+          <w:i/>
+          <w:iCs/>
+        </w:rPr>
+        <w:t>first channel is channel 1</w:t>
+      </w:r>
+    </w:p>
+    <w:p>
+      <w:r>
         <w:lastRenderedPageBreak/>
-        <w:t>Opening radius (</w:t>
-      </w:r>
-      <w:proofErr w:type="spellStart"/>
-      <w:r>
-        <w:rPr>
-          <w:u w:val="single"/>
-        </w:rPr>
-        <w:t>FoCo</w:t>
-      </w:r>
-      <w:proofErr w:type="spellEnd"/>
-      <w:r>
-        <w:rPr>
-          <w:u w:val="single"/>
-        </w:rPr>
-        <w:t>):</w:t>
-      </w:r>
-      <w:r>
-        <w:t xml:space="preserve"> (Morphological opening) a morphological opening with a disk of radius r (r = opening radius) is applied to the image to quantify background.  This type of operation will remove small objects from the foreground of an image.  Set the radius to approximate size of the minimal foci radius in pixels</w:t>
-      </w:r>
-      <w:r>
-        <w:t>; this will result in the intensity of smaller objects lowering to background.  To detect even small foci, this can be set to 0 to skip this step.</w:t>
-      </w:r>
-    </w:p>
-    <w:p/>
-    <w:p>
-      <w:r>
-        <w:rPr>
-          <w:u w:val="single"/>
-        </w:rPr>
-        <w:t>Intensity cutoff (</w:t>
-      </w:r>
-      <w:proofErr w:type="spellStart"/>
-      <w:r>
-        <w:rPr>
-          <w:u w:val="single"/>
-        </w:rPr>
-        <w:t>FoCo</w:t>
-      </w:r>
-      <w:proofErr w:type="spellEnd"/>
-      <w:r>
-        <w:rPr>
-          <w:u w:val="single"/>
-        </w:rPr>
-        <w:t>)</w:t>
-      </w:r>
-      <w:r>
-        <w:t xml:space="preserve">: </w:t>
-      </w:r>
-      <w:r>
-        <w:t>A</w:t>
-      </w:r>
-      <w:r>
-        <w:t xml:space="preserve">djust this intensity cutoff </w:t>
-      </w:r>
-      <w:r>
-        <w:t xml:space="preserve">higher (lower) </w:t>
-      </w:r>
-      <w:r>
-        <w:t xml:space="preserve">when </w:t>
-      </w:r>
-      <w:proofErr w:type="spellStart"/>
-      <w:r>
-        <w:t>FoCo</w:t>
-      </w:r>
-      <w:proofErr w:type="spellEnd"/>
-      <w:r>
-        <w:t xml:space="preserve"> finds too many (too few) foci.  </w:t>
-      </w:r>
-      <w:r>
-        <w:t xml:space="preserve">It indicates the factor </w:t>
-      </w:r>
-      <w:r>
-        <w:t xml:space="preserve">to </w:t>
-      </w:r>
-      <w:r>
-        <w:t xml:space="preserve">multiply by the max pixel value for the image bit depth to get an absolute cut off for the </w:t>
-      </w:r>
-      <w:r>
-        <w:t>max</w:t>
-      </w:r>
-      <w:r>
-        <w:t xml:space="preserve"> foci intensity.  Any foci with </w:t>
-      </w:r>
-      <w:r>
-        <w:t>max</w:t>
-      </w:r>
-      <w:r>
-        <w:t xml:space="preserve"> intensity less than this value will be ignored, e.g., for 12-bit images, an intensity cutoff of 0.5 will result in the removal of any foci with </w:t>
-      </w:r>
-      <w:r>
-        <w:t>max</w:t>
-      </w:r>
-      <w:r>
-        <w:t xml:space="preserve"> intensity less than 4096 x 0.5 = 2048.</w:t>
-      </w:r>
-      <w:r>
-        <w:t xml:space="preserve">  </w:t>
-      </w:r>
-    </w:p>
-    <w:p/>
-    <w:p>
-      <w:r>
-        <w:rPr>
-          <w:u w:val="single"/>
-        </w:rPr>
-        <w:t>Foci max area (px)</w:t>
-      </w:r>
-      <w:r>
-        <w:t xml:space="preserve">: max area cutoff for counted foci, can also be adjusted after foci counting by running </w:t>
-      </w:r>
-      <w:r>
-        <w:rPr>
-          <w:b/>
-          <w:bCs/>
-        </w:rPr>
-        <w:t>Re-filter data</w:t>
-      </w:r>
-      <w:r>
-        <w:t xml:space="preserve">.  </w:t>
-      </w:r>
-      <w:r>
-        <w:t xml:space="preserve">Usually, foci area is 1 to a few pixels, as they are local maxima.  However, some nuclei with very bright/large areas of intensity may contain a small number of very large foci.  It is recommended to check for these and consider how they can affect the distribution of foci counts. CTCF may be a </w:t>
-      </w:r>
-      <w:r>
-        <w:t>helpful secondary measurement if these types of nuclei are present in your data set.</w:t>
-      </w:r>
-    </w:p>
-    <w:p/>
-    <w:p>
-      <w:r>
-        <w:t xml:space="preserve">Plots of nucleus area/solidity </w:t>
-      </w:r>
-      <w:r>
-        <w:t xml:space="preserve">and foci area </w:t>
-      </w:r>
-      <w:r>
-        <w:t xml:space="preserve">will be output to help the user choose the correct cutoffs, as needed.  </w:t>
-      </w:r>
-    </w:p>
-    <w:p/>
-    <w:p>
-      <w:pPr>
-        <w:rPr>
-          <w:b/>
-          <w:bCs/>
-        </w:rPr>
-      </w:pPr>
-      <w:r>
-        <w:rPr>
-          <w:b/>
-          <w:bCs/>
-        </w:rPr>
-        <w:t>Intensity Channel</w:t>
-      </w:r>
-      <w:r>
-        <w:rPr>
-          <w:b/>
-          <w:bCs/>
-        </w:rPr>
-        <w:t xml:space="preserve">: </w:t>
-      </w:r>
-      <w:r>
-        <w:t xml:space="preserve">when indicating the channel, </w:t>
-      </w:r>
-      <w:r>
-        <w:rPr>
-          <w:i/>
-          <w:iCs/>
-        </w:rPr>
-        <w:t>first channel is channel 1</w:t>
-      </w:r>
-    </w:p>
-    <w:p>
-      <w:r>
         <w:t>S</w:t>
       </w:r>
       <w:r>
@@ -1979,7 +2238,6 @@
           <w:i/>
           <w:iCs/>
         </w:rPr>
-        <w:lastRenderedPageBreak/>
         <w:t>s</w:t>
       </w:r>
       <w:r>
@@ -2063,7 +2321,7 @@
 </file>
 
 <file path=word/numbering.xml><?xml version="1.0" encoding="utf-8"?>
-<w:numbering xmlns:wpc="http://schemas.microsoft.com/office/word/2010/wordprocessingCanvas" xmlns:cx="http://schemas.microsoft.com/office/drawing/2014/chartex" xmlns:cx1="http://schemas.microsoft.com/office/drawing/2015/9/8/chartex" xmlns:cx2="http://schemas.microsoft.com/office/drawing/2015/10/21/chartex" xmlns:cx3="http://schemas.microsoft.com/office/drawing/2016/5/9/chartex" xmlns:cx4="http://schemas.microsoft.com/office/drawing/2016/5/10/chartex" xmlns:cx5="http://schemas.microsoft.com/office/drawing/2016/5/11/chartex" xmlns:cx6="http://schemas.microsoft.com/office/drawing/2016/5/12/chartex" xmlns:cx7="http://schemas.microsoft.com/office/drawing/2016/5/13/chartex" xmlns:cx8="http://schemas.microsoft.com/office/drawing/2016/5/14/chartex" xmlns:mc="http://schemas.openxmlformats.org/markup-compatibility/2006" xmlns:aink="http://schemas.microsoft.com/office/drawing/2016/ink" xmlns:am3d="http://schemas.microsoft.com/office/drawing/2017/model3d" xmlns:o="urn:schemas-microsoft-com:office:office" xmlns:r="http://schemas.openxmlformats.org/officeDocument/2006/relationships" xmlns:m="http://schemas.openxmlformats.org/officeDocument/2006/math" xmlns:v="urn:schemas-microsoft-com:vml" xmlns:wp14="http://schemas.microsoft.com/office/word/2010/wordprocessingDrawing" xmlns:wp="http://schemas.openxmlformats.org/drawingml/2006/wordprocessingDrawing" xmlns:w10="urn:schemas-microsoft-com:office:word" xmlns:w="http://schemas.openxmlformats.org/wordprocessingml/2006/main" xmlns:w14="http://schemas.microsoft.com/office/word/2010/wordml" xmlns:w15="http://schemas.microsoft.com/office/word/2012/wordml" xmlns:w16cex="http://schemas.microsoft.com/office/word/2018/wordml/cex" xmlns:w16cid="http://schemas.microsoft.com/office/word/2016/wordml/cid" xmlns:w16="http://schemas.microsoft.com/office/word/2018/wordml" xmlns:w16sdtdh="http://schemas.microsoft.com/office/word/2020/wordml/sdtdatahash" xmlns:w16se="http://schemas.microsoft.com/office/word/2015/wordml/symex" xmlns:wpg="http://schemas.microsoft.com/office/word/2010/wordprocessingGroup" xmlns:wpi="http://schemas.microsoft.com/office/word/2010/wordprocessingInk" xmlns:wne="http://schemas.microsoft.com/office/word/2006/wordml" xmlns:wps="http://schemas.microsoft.com/office/word/2010/wordprocessingShape" mc:Ignorable="w14 w15 w16se w16cid w16 w16cex w16sdtdh wp14">
+<w:numbering xmlns:wpc="http://schemas.microsoft.com/office/word/2010/wordprocessingCanvas" xmlns:cx="http://schemas.microsoft.com/office/drawing/2014/chartex" xmlns:cx1="http://schemas.microsoft.com/office/drawing/2015/9/8/chartex" xmlns:cx2="http://schemas.microsoft.com/office/drawing/2015/10/21/chartex" xmlns:cx3="http://schemas.microsoft.com/office/drawing/2016/5/9/chartex" xmlns:cx4="http://schemas.microsoft.com/office/drawing/2016/5/10/chartex" xmlns:cx5="http://schemas.microsoft.com/office/drawing/2016/5/11/chartex" xmlns:cx6="http://schemas.microsoft.com/office/drawing/2016/5/12/chartex" xmlns:cx7="http://schemas.microsoft.com/office/drawing/2016/5/13/chartex" xmlns:cx8="http://schemas.microsoft.com/office/drawing/2016/5/14/chartex" xmlns:mc="http://schemas.openxmlformats.org/markup-compatibility/2006" xmlns:aink="http://schemas.microsoft.com/office/drawing/2016/ink" xmlns:am3d="http://schemas.microsoft.com/office/drawing/2017/model3d" xmlns:o="urn:schemas-microsoft-com:office:office" xmlns:oel="http://schemas.microsoft.com/office/2019/extlst" xmlns:r="http://schemas.openxmlformats.org/officeDocument/2006/relationships" xmlns:m="http://schemas.openxmlformats.org/officeDocument/2006/math" xmlns:v="urn:schemas-microsoft-com:vml" xmlns:wp14="http://schemas.microsoft.com/office/word/2010/wordprocessingDrawing" xmlns:wp="http://schemas.openxmlformats.org/drawingml/2006/wordprocessingDrawing" xmlns:w10="urn:schemas-microsoft-com:office:word" xmlns:w="http://schemas.openxmlformats.org/wordprocessingml/2006/main" xmlns:w14="http://schemas.microsoft.com/office/word/2010/wordml" xmlns:w15="http://schemas.microsoft.com/office/word/2012/wordml" xmlns:w16cex="http://schemas.microsoft.com/office/word/2018/wordml/cex" xmlns:w16cid="http://schemas.microsoft.com/office/word/2016/wordml/cid" xmlns:w16="http://schemas.microsoft.com/office/word/2018/wordml" xmlns:w16sdtdh="http://schemas.microsoft.com/office/word/2020/wordml/sdtdatahash" xmlns:w16se="http://schemas.microsoft.com/office/word/2015/wordml/symex" xmlns:wpg="http://schemas.microsoft.com/office/word/2010/wordprocessingGroup" xmlns:wpi="http://schemas.microsoft.com/office/word/2010/wordprocessingInk" xmlns:wne="http://schemas.microsoft.com/office/word/2006/wordml" xmlns:wps="http://schemas.microsoft.com/office/word/2010/wordprocessingShape" mc:Ignorable="w14 w15 w16se w16cid w16 w16cex w16sdtdh wp14">
   <w:abstractNum w:abstractNumId="0" w15:restartNumberingAfterBreak="0">
     <w:nsid w:val="059721AA"/>
     <w:multiLevelType w:val="hybridMultilevel"/>
@@ -2402,13 +2660,13 @@
       </w:rPr>
     </w:lvl>
   </w:abstractNum>
-  <w:num w:numId="1">
+  <w:num w:numId="1" w16cid:durableId="933438345">
     <w:abstractNumId w:val="2"/>
   </w:num>
-  <w:num w:numId="2">
+  <w:num w:numId="2" w16cid:durableId="1536653792">
     <w:abstractNumId w:val="0"/>
   </w:num>
-  <w:num w:numId="3">
+  <w:num w:numId="3" w16cid:durableId="1836796223">
     <w:abstractNumId w:val="1"/>
   </w:num>
 </w:numbering>

</xml_diff>